<commit_message>
campos de cada caso de uso
</commit_message>
<xml_diff>
--- a/Vision_General.docx
+++ b/Vision_General.docx
@@ -1870,8 +1870,8 @@
         </w:rPr>
       </w:pPr>
       <w:bookmarkStart w:id="8" w:name="_Ref418944894"/>
-      <w:bookmarkStart w:id="9" w:name="CaractUser"/>
-      <w:bookmarkStart w:id="10" w:name="_Toc420603698"/>
+      <w:bookmarkStart w:id="9" w:name="_Toc420603698"/>
+      <w:bookmarkStart w:id="10" w:name="CaractUser"/>
       <w:r>
         <w:rPr>
           <w:rFonts w:ascii="Segoe UI" w:hAnsi="Segoe UI" w:cs="Segoe UI"/>
@@ -1879,7 +1879,7 @@
         <w:t>Características del usuario</w:t>
       </w:r>
       <w:bookmarkEnd w:id="8"/>
-      <w:bookmarkEnd w:id="10"/>
+      <w:bookmarkEnd w:id="9"/>
       <w:r>
         <w:rPr>
           <w:rFonts w:ascii="Segoe UI" w:hAnsi="Segoe UI" w:cs="Segoe UI"/>
@@ -1887,7 +1887,7 @@
         <w:t xml:space="preserve"> </w:t>
       </w:r>
     </w:p>
-    <w:bookmarkEnd w:id="9"/>
+    <w:bookmarkEnd w:id="10"/>
     <w:p>
       <w:pPr>
         <w:spacing w:after="0" w:line="240" w:lineRule="auto"/>
@@ -2083,13 +2083,13 @@
         <mc:AlternateContent>
           <mc:Choice Requires="wps">
             <w:drawing>
-              <wp:anchor distT="0" distB="0" distL="114300" distR="114300" simplePos="0" relativeHeight="251665408" behindDoc="0" locked="0" layoutInCell="1" allowOverlap="1" wp14:anchorId="3CED518D" wp14:editId="775E6BF4">
+              <wp:anchor distT="0" distB="0" distL="114300" distR="114300" simplePos="0" relativeHeight="251665408" behindDoc="0" locked="0" layoutInCell="1" allowOverlap="1" wp14:anchorId="5416DDF4" wp14:editId="0C4DC265">
                 <wp:simplePos x="0" y="0"/>
                 <wp:positionH relativeFrom="column">
-                  <wp:posOffset>729615</wp:posOffset>
+                  <wp:posOffset>729421</wp:posOffset>
                 </wp:positionH>
                 <wp:positionV relativeFrom="paragraph">
-                  <wp:posOffset>76835</wp:posOffset>
+                  <wp:posOffset>75262</wp:posOffset>
                 </wp:positionV>
                 <wp:extent cx="590550" cy="647700"/>
                 <wp:effectExtent l="0" t="0" r="0" b="0"/>
@@ -2159,7 +2159,7 @@
           </mc:Choice>
           <mc:Fallback>
             <w:pict>
-              <v:oval id="7 Elipse" o:spid="_x0000_s1026" style="position:absolute;margin-left:57.45pt;margin-top:6.05pt;width:46.5pt;height:51pt;z-index:251665408;visibility:visible;mso-wrap-style:square;mso-width-percent:0;mso-height-percent:0;mso-wrap-distance-left:9pt;mso-wrap-distance-top:0;mso-wrap-distance-right:9pt;mso-wrap-distance-bottom:0;mso-position-horizontal:absolute;mso-position-horizontal-relative:text;mso-position-vertical:absolute;mso-position-vertical-relative:text;mso-width-percent:0;mso-height-percent:0;mso-width-relative:margin;mso-height-relative:margin;v-text-anchor:middle" o:gfxdata="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" stroked="f" strokeweight="2pt">
+              <v:oval id="7 Elipse" o:spid="_x0000_s1026" style="position:absolute;margin-left:57.45pt;margin-top:5.95pt;width:46.5pt;height:51pt;z-index:251665408;visibility:visible;mso-wrap-style:square;mso-width-percent:0;mso-height-percent:0;mso-wrap-distance-left:9pt;mso-wrap-distance-top:0;mso-wrap-distance-right:9pt;mso-wrap-distance-bottom:0;mso-position-horizontal:absolute;mso-position-horizontal-relative:text;mso-position-vertical:absolute;mso-position-vertical-relative:text;mso-width-percent:0;mso-height-percent:0;mso-width-relative:margin;mso-height-relative:margin;v-text-anchor:middle" o:gfxdata="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" stroked="f" strokeweight="2pt">
                 <v:fill r:id="rId10" o:title="" recolor="t" rotate="t" type="frame"/>
               </v:oval>
             </w:pict>
@@ -2174,7 +2174,7 @@
         <mc:AlternateContent>
           <mc:Choice Requires="wps">
             <w:drawing>
-              <wp:anchor distT="0" distB="0" distL="114300" distR="114300" simplePos="0" relativeHeight="251664383" behindDoc="0" locked="0" layoutInCell="1" allowOverlap="1" wp14:anchorId="7C6078C2" wp14:editId="1C0593E7">
+              <wp:anchor distT="0" distB="0" distL="114300" distR="114300" simplePos="0" relativeHeight="251664383" behindDoc="0" locked="0" layoutInCell="1" allowOverlap="1" wp14:anchorId="69C1716E" wp14:editId="3D298544">
                 <wp:simplePos x="0" y="0"/>
                 <wp:positionH relativeFrom="column">
                   <wp:posOffset>672465</wp:posOffset>
@@ -2221,8 +2221,22 @@
                               <w:ind w:left="993"/>
                               <w:jc w:val="both"/>
                             </w:pPr>
+                            <w:proofErr w:type="spellStart"/>
                             <w:r>
-                              <w:t>Administrador: Usuario de la dirección de informática responsable de la administración del sistema.</w:t>
+                              <w:t>Director</w:t>
+                            </w:r>
+                            <w:r>
+                              <w:t>Admin</w:t>
+                            </w:r>
+                            <w:proofErr w:type="spellEnd"/>
+                            <w:r>
+                              <w:t>: Usuario responsable de la administración del sistema</w:t>
+                            </w:r>
+                            <w:r>
+                              <w:t xml:space="preserve"> y el ingreso del POA</w:t>
+                            </w:r>
+                            <w:r>
+                              <w:t>.</w:t>
                             </w:r>
                           </w:p>
                         </w:txbxContent>
@@ -2253,8 +2267,22 @@
                         <w:ind w:left="993"/>
                         <w:jc w:val="both"/>
                       </w:pPr>
+                      <w:proofErr w:type="spellStart"/>
                       <w:r>
-                        <w:t>Administrador: Usuario de la dirección de informática responsable de la administración del sistema.</w:t>
+                        <w:t>Director</w:t>
+                      </w:r>
+                      <w:r>
+                        <w:t>Admin</w:t>
+                      </w:r>
+                      <w:proofErr w:type="spellEnd"/>
+                      <w:r>
+                        <w:t>: Usuario responsable de la administración del sistema</w:t>
+                      </w:r>
+                      <w:r>
+                        <w:t xml:space="preserve"> y el ingreso del POA</w:t>
+                      </w:r>
+                      <w:r>
+                        <w:t>.</w:t>
                       </w:r>
                     </w:p>
                   </w:txbxContent>
@@ -2320,18 +2348,18 @@
         <mc:AlternateContent>
           <mc:Choice Requires="wps">
             <w:drawing>
-              <wp:anchor distT="0" distB="0" distL="114300" distR="114300" simplePos="0" relativeHeight="251673600" behindDoc="0" locked="0" layoutInCell="1" allowOverlap="1" wp14:anchorId="1D07CE46" wp14:editId="4F812699">
+              <wp:anchor distT="0" distB="0" distL="114300" distR="114300" simplePos="0" relativeHeight="251669504" behindDoc="0" locked="0" layoutInCell="1" allowOverlap="1" wp14:anchorId="61DB5BC5" wp14:editId="375C6EA2">
                 <wp:simplePos x="0" y="0"/>
                 <wp:positionH relativeFrom="column">
                   <wp:posOffset>729615</wp:posOffset>
                 </wp:positionH>
                 <wp:positionV relativeFrom="paragraph">
-                  <wp:posOffset>90170</wp:posOffset>
+                  <wp:posOffset>86664</wp:posOffset>
                 </wp:positionV>
                 <wp:extent cx="590550" cy="647700"/>
                 <wp:effectExtent l="0" t="0" r="0" b="0"/>
                 <wp:wrapNone/>
-                <wp:docPr id="13" name="13 Elipse"/>
+                <wp:docPr id="11" name="11 Elipse"/>
                 <wp:cNvGraphicFramePr/>
                 <a:graphic xmlns:a="http://schemas.openxmlformats.org/drawingml/2006/main">
                   <a:graphicData uri="http://schemas.microsoft.com/office/word/2010/wordprocessingShape">
@@ -2396,7 +2424,7 @@
           </mc:Choice>
           <mc:Fallback>
             <w:pict>
-              <v:oval id="13 Elipse" o:spid="_x0000_s1026" style="position:absolute;margin-left:57.45pt;margin-top:7.1pt;width:46.5pt;height:51pt;z-index:251673600;visibility:visible;mso-wrap-style:square;mso-width-percent:0;mso-height-percent:0;mso-wrap-distance-left:9pt;mso-wrap-distance-top:0;mso-wrap-distance-right:9pt;mso-wrap-distance-bottom:0;mso-position-horizontal:absolute;mso-position-horizontal-relative:text;mso-position-vertical:absolute;mso-position-vertical-relative:text;mso-width-percent:0;mso-height-percent:0;mso-width-relative:margin;mso-height-relative:margin;v-text-anchor:middle" o:gfxdata="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" stroked="f" strokeweight="2pt">
+              <v:oval id="11 Elipse" o:spid="_x0000_s1026" style="position:absolute;margin-left:57.45pt;margin-top:6.8pt;width:46.5pt;height:51pt;z-index:251669504;visibility:visible;mso-wrap-style:square;mso-width-percent:0;mso-height-percent:0;mso-wrap-distance-left:9pt;mso-wrap-distance-top:0;mso-wrap-distance-right:9pt;mso-wrap-distance-bottom:0;mso-position-horizontal:absolute;mso-position-horizontal-relative:text;mso-position-vertical:absolute;mso-position-vertical-relative:text;mso-width-percent:0;mso-height-percent:0;mso-width-relative:margin;mso-height-relative:margin;v-text-anchor:middle" o:gfxdata="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" stroked="f" strokeweight="2pt">
                 <v:fill r:id="rId12" o:title="" recolor="t" rotate="t" type="frame"/>
               </v:oval>
             </w:pict>
@@ -2411,18 +2439,18 @@
         <mc:AlternateContent>
           <mc:Choice Requires="wps">
             <w:drawing>
-              <wp:anchor distT="0" distB="0" distL="114300" distR="114300" simplePos="0" relativeHeight="251663358" behindDoc="0" locked="0" layoutInCell="1" allowOverlap="1" wp14:anchorId="28B2AD40" wp14:editId="69AD38C7">
+              <wp:anchor distT="0" distB="0" distL="114300" distR="114300" simplePos="0" relativeHeight="251661308" behindDoc="0" locked="0" layoutInCell="1" allowOverlap="1" wp14:anchorId="2D916A42" wp14:editId="3EA63759">
                 <wp:simplePos x="0" y="0"/>
                 <wp:positionH relativeFrom="column">
                   <wp:posOffset>672465</wp:posOffset>
                 </wp:positionH>
                 <wp:positionV relativeFrom="paragraph">
-                  <wp:posOffset>90170</wp:posOffset>
+                  <wp:posOffset>92710</wp:posOffset>
                 </wp:positionV>
                 <wp:extent cx="4229100" cy="638175"/>
                 <wp:effectExtent l="57150" t="19050" r="76200" b="104775"/>
                 <wp:wrapNone/>
-                <wp:docPr id="17" name="17 Rectángulo"/>
+                <wp:docPr id="19" name="19 Rectángulo"/>
                 <wp:cNvGraphicFramePr/>
                 <a:graphic xmlns:a="http://schemas.openxmlformats.org/drawingml/2006/main">
                   <a:graphicData uri="http://schemas.microsoft.com/office/word/2010/wordprocessingShape">
@@ -2459,13 +2487,7 @@
                               <w:jc w:val="both"/>
                             </w:pPr>
                             <w:r>
-                              <w:t>Planificador: Servidor público de la dirección de Planificación del MHCP</w:t>
-                            </w:r>
-                            <w:r>
-                              <w:t xml:space="preserve"> responsable del monitoreo de la ejecución del </w:t>
-                            </w:r>
-                            <w:r>
-                              <w:t>POA.</w:t>
+                              <w:t>Director: Servidor público con cargo de director de la DGIP.</w:t>
                             </w:r>
                           </w:p>
                         </w:txbxContent>
@@ -2484,7 +2506,7 @@
           </mc:Choice>
           <mc:Fallback>
             <w:pict>
-              <v:rect id="17 Rectángulo" o:spid="_x0000_s1027" style="position:absolute;left:0;text-align:left;margin-left:52.95pt;margin-top:7.1pt;width:333pt;height:50.25pt;z-index:251663358;visibility:visible;mso-wrap-style:square;mso-wrap-distance-left:9pt;mso-wrap-distance-top:0;mso-wrap-distance-right:9pt;mso-wrap-distance-bottom:0;mso-position-horizontal:absolute;mso-position-horizontal-relative:text;mso-position-vertical:absolute;mso-position-vertical-relative:text;v-text-anchor:middle" o:gfxdata="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" fillcolor="#215a69 [1640]" strokecolor="#40a7c2 [3048]">
+              <v:rect id="19 Rectángulo" o:spid="_x0000_s1027" style="position:absolute;left:0;text-align:left;margin-left:52.95pt;margin-top:7.3pt;width:333pt;height:50.25pt;z-index:251661308;visibility:visible;mso-wrap-style:square;mso-wrap-distance-left:9pt;mso-wrap-distance-top:0;mso-wrap-distance-right:9pt;mso-wrap-distance-bottom:0;mso-position-horizontal:absolute;mso-position-horizontal-relative:text;mso-position-vertical:absolute;mso-position-vertical-relative:text;v-text-anchor:middle" o:gfxdata="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" fillcolor="#215a69 [1640]" strokecolor="#40a7c2 [3048]">
                 <v:fill color2="#3da5c1 [3016]" rotate="t" angle="180" colors="0 #2787a0;52429f #36b1d2;1 #34b3d6" focus="100%" type="gradient">
                   <o:fill v:ext="view" type="gradientUnscaled"/>
                 </v:fill>
@@ -2497,13 +2519,7 @@
                         <w:jc w:val="both"/>
                       </w:pPr>
                       <w:r>
-                        <w:t>Planificador: Servidor público de la dirección de Planificación del MHCP</w:t>
-                      </w:r>
-                      <w:r>
-                        <w:t xml:space="preserve"> responsable del monitoreo de la ejecución del </w:t>
-                      </w:r>
-                      <w:r>
-                        <w:t>POA.</w:t>
+                        <w:t>Director: Servidor público con cargo de director de la DGIP.</w:t>
                       </w:r>
                     </w:p>
                   </w:txbxContent>
@@ -2572,18 +2588,18 @@
         <mc:AlternateContent>
           <mc:Choice Requires="wps">
             <w:drawing>
-              <wp:anchor distT="0" distB="0" distL="114300" distR="114300" simplePos="0" relativeHeight="251671552" behindDoc="0" locked="0" layoutInCell="1" allowOverlap="1" wp14:anchorId="356823E7" wp14:editId="77362730">
+              <wp:anchor distT="0" distB="0" distL="114300" distR="114300" simplePos="0" relativeHeight="251673600" behindDoc="0" locked="0" layoutInCell="1" allowOverlap="1" wp14:anchorId="693B269B" wp14:editId="1D450511">
                 <wp:simplePos x="0" y="0"/>
                 <wp:positionH relativeFrom="column">
-                  <wp:posOffset>729615</wp:posOffset>
+                  <wp:posOffset>728980</wp:posOffset>
                 </wp:positionH>
                 <wp:positionV relativeFrom="paragraph">
-                  <wp:posOffset>63500</wp:posOffset>
+                  <wp:posOffset>86360</wp:posOffset>
                 </wp:positionV>
                 <wp:extent cx="590550" cy="647700"/>
                 <wp:effectExtent l="0" t="0" r="0" b="0"/>
                 <wp:wrapNone/>
-                <wp:docPr id="12" name="12 Elipse"/>
+                <wp:docPr id="13" name="13 Elipse"/>
                 <wp:cNvGraphicFramePr/>
                 <a:graphic xmlns:a="http://schemas.openxmlformats.org/drawingml/2006/main">
                   <a:graphicData uri="http://schemas.microsoft.com/office/word/2010/wordprocessingShape">
@@ -2648,7 +2664,7 @@
           </mc:Choice>
           <mc:Fallback>
             <w:pict>
-              <v:oval id="12 Elipse" o:spid="_x0000_s1026" style="position:absolute;margin-left:57.45pt;margin-top:5pt;width:46.5pt;height:51pt;z-index:251671552;visibility:visible;mso-wrap-style:square;mso-width-percent:0;mso-height-percent:0;mso-wrap-distance-left:9pt;mso-wrap-distance-top:0;mso-wrap-distance-right:9pt;mso-wrap-distance-bottom:0;mso-position-horizontal:absolute;mso-position-horizontal-relative:text;mso-position-vertical:absolute;mso-position-vertical-relative:text;mso-width-percent:0;mso-height-percent:0;mso-width-relative:margin;mso-height-relative:margin;v-text-anchor:middle" o:gfxdata="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" stroked="f" strokeweight="2pt">
+              <v:oval id="13 Elipse" o:spid="_x0000_s1026" style="position:absolute;margin-left:57.4pt;margin-top:6.8pt;width:46.5pt;height:51pt;z-index:251673600;visibility:visible;mso-wrap-style:square;mso-width-percent:0;mso-height-percent:0;mso-wrap-distance-left:9pt;mso-wrap-distance-top:0;mso-wrap-distance-right:9pt;mso-wrap-distance-bottom:0;mso-position-horizontal:absolute;mso-position-horizontal-relative:text;mso-position-vertical:absolute;mso-position-vertical-relative:text;mso-width-percent:0;mso-height-percent:0;mso-width-relative:margin;mso-height-relative:margin;v-text-anchor:middle" o:gfxdata="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" stroked="f" strokeweight="2pt">
                 <v:fill r:id="rId14" o:title="" recolor="t" rotate="t" type="frame"/>
               </v:oval>
             </w:pict>
@@ -2663,18 +2679,18 @@
         <mc:AlternateContent>
           <mc:Choice Requires="wps">
             <w:drawing>
-              <wp:anchor distT="0" distB="0" distL="114300" distR="114300" simplePos="0" relativeHeight="251662333" behindDoc="0" locked="0" layoutInCell="1" allowOverlap="1" wp14:anchorId="738A4735" wp14:editId="1ADAB651">
+              <wp:anchor distT="0" distB="0" distL="114300" distR="114300" simplePos="0" relativeHeight="251663358" behindDoc="0" locked="0" layoutInCell="1" allowOverlap="1" wp14:anchorId="64B33533" wp14:editId="4A0CD459">
                 <wp:simplePos x="0" y="0"/>
                 <wp:positionH relativeFrom="column">
-                  <wp:posOffset>672465</wp:posOffset>
+                  <wp:posOffset>671830</wp:posOffset>
                 </wp:positionH>
                 <wp:positionV relativeFrom="paragraph">
-                  <wp:posOffset>73025</wp:posOffset>
+                  <wp:posOffset>88900</wp:posOffset>
                 </wp:positionV>
                 <wp:extent cx="4229100" cy="638175"/>
                 <wp:effectExtent l="57150" t="19050" r="76200" b="104775"/>
                 <wp:wrapNone/>
-                <wp:docPr id="18" name="18 Rectángulo"/>
+                <wp:docPr id="17" name="17 Rectángulo"/>
                 <wp:cNvGraphicFramePr/>
                 <a:graphic xmlns:a="http://schemas.openxmlformats.org/drawingml/2006/main">
                   <a:graphicData uri="http://schemas.microsoft.com/office/word/2010/wordprocessingShape">
@@ -2711,7 +2727,13 @@
                               <w:jc w:val="both"/>
                             </w:pPr>
                             <w:r>
-                              <w:t>RRHH: Servidor público de la dirección de RRHH del MHCP responsable de la gestión de desempeño de los servidores públicos de la DGIP.</w:t>
+                              <w:t>Consultor</w:t>
+                            </w:r>
+                            <w:r>
+                              <w:t xml:space="preserve">: Servidor público </w:t>
+                            </w:r>
+                            <w:r>
+                              <w:t>que revisa y estudia la ejecución del POA o la gestión de desempeño de los servidores públicos.</w:t>
                             </w:r>
                           </w:p>
                         </w:txbxContent>
@@ -2730,7 +2752,7 @@
           </mc:Choice>
           <mc:Fallback>
             <w:pict>
-              <v:rect id="18 Rectángulo" o:spid="_x0000_s1028" style="position:absolute;left:0;text-align:left;margin-left:52.95pt;margin-top:5.75pt;width:333pt;height:50.25pt;z-index:251662333;visibility:visible;mso-wrap-style:square;mso-wrap-distance-left:9pt;mso-wrap-distance-top:0;mso-wrap-distance-right:9pt;mso-wrap-distance-bottom:0;mso-position-horizontal:absolute;mso-position-horizontal-relative:text;mso-position-vertical:absolute;mso-position-vertical-relative:text;v-text-anchor:middle" o:gfxdata="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" fillcolor="#215a69 [1640]" strokecolor="#40a7c2 [3048]">
+              <v:rect id="17 Rectángulo" o:spid="_x0000_s1028" style="position:absolute;left:0;text-align:left;margin-left:52.9pt;margin-top:7pt;width:333pt;height:50.25pt;z-index:251663358;visibility:visible;mso-wrap-style:square;mso-wrap-distance-left:9pt;mso-wrap-distance-top:0;mso-wrap-distance-right:9pt;mso-wrap-distance-bottom:0;mso-position-horizontal:absolute;mso-position-horizontal-relative:text;mso-position-vertical:absolute;mso-position-vertical-relative:text;v-text-anchor:middle" o:gfxdata="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" fillcolor="#215a69 [1640]" strokecolor="#40a7c2 [3048]">
                 <v:fill color2="#3da5c1 [3016]" rotate="t" angle="180" colors="0 #2787a0;52429f #36b1d2;1 #34b3d6" focus="100%" type="gradient">
                   <o:fill v:ext="view" type="gradientUnscaled"/>
                 </v:fill>
@@ -2743,7 +2765,13 @@
                         <w:jc w:val="both"/>
                       </w:pPr>
                       <w:r>
-                        <w:t>RRHH: Servidor público de la dirección de RRHH del MHCP responsable de la gestión de desempeño de los servidores públicos de la DGIP.</w:t>
+                        <w:t>Consultor</w:t>
+                      </w:r>
+                      <w:r>
+                        <w:t xml:space="preserve">: Servidor público </w:t>
+                      </w:r>
+                      <w:r>
+                        <w:t>que revisa y estudia la ejecución del POA o la gestión de desempeño de los servidores públicos.</w:t>
                       </w:r>
                     </w:p>
                   </w:txbxContent>
@@ -2805,18 +2833,18 @@
         <mc:AlternateContent>
           <mc:Choice Requires="wps">
             <w:drawing>
-              <wp:anchor distT="0" distB="0" distL="114300" distR="114300" simplePos="0" relativeHeight="251669504" behindDoc="0" locked="0" layoutInCell="1" allowOverlap="1" wp14:anchorId="5390F0DB" wp14:editId="7A74DA92">
+              <wp:anchor distT="0" distB="0" distL="114300" distR="114300" simplePos="0" relativeHeight="251667456" behindDoc="0" locked="0" layoutInCell="1" allowOverlap="1" wp14:anchorId="0050BD5F" wp14:editId="347D8415">
                 <wp:simplePos x="0" y="0"/>
                 <wp:positionH relativeFrom="column">
                   <wp:posOffset>729615</wp:posOffset>
                 </wp:positionH>
                 <wp:positionV relativeFrom="paragraph">
-                  <wp:posOffset>5715</wp:posOffset>
+                  <wp:posOffset>53975</wp:posOffset>
                 </wp:positionV>
                 <wp:extent cx="590550" cy="647700"/>
                 <wp:effectExtent l="0" t="0" r="0" b="0"/>
                 <wp:wrapNone/>
-                <wp:docPr id="11" name="11 Elipse"/>
+                <wp:docPr id="10" name="10 Elipse"/>
                 <wp:cNvGraphicFramePr/>
                 <a:graphic xmlns:a="http://schemas.openxmlformats.org/drawingml/2006/main">
                   <a:graphicData uri="http://schemas.microsoft.com/office/word/2010/wordprocessingShape">
@@ -2881,7 +2909,7 @@
           </mc:Choice>
           <mc:Fallback>
             <w:pict>
-              <v:oval id="11 Elipse" o:spid="_x0000_s1026" style="position:absolute;margin-left:57.45pt;margin-top:.45pt;width:46.5pt;height:51pt;z-index:251669504;visibility:visible;mso-wrap-style:square;mso-width-percent:0;mso-height-percent:0;mso-wrap-distance-left:9pt;mso-wrap-distance-top:0;mso-wrap-distance-right:9pt;mso-wrap-distance-bottom:0;mso-position-horizontal:absolute;mso-position-horizontal-relative:text;mso-position-vertical:absolute;mso-position-vertical-relative:text;mso-width-percent:0;mso-height-percent:0;mso-width-relative:margin;mso-height-relative:margin;v-text-anchor:middle" o:gfxdata="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" stroked="f" strokeweight="2pt">
+              <v:oval id="10 Elipse" o:spid="_x0000_s1026" style="position:absolute;margin-left:57.45pt;margin-top:4.25pt;width:46.5pt;height:51pt;z-index:251667456;visibility:visible;mso-wrap-style:square;mso-width-percent:0;mso-height-percent:0;mso-wrap-distance-left:9pt;mso-wrap-distance-top:0;mso-wrap-distance-right:9pt;mso-wrap-distance-bottom:0;mso-position-horizontal:absolute;mso-position-horizontal-relative:text;mso-position-vertical:absolute;mso-position-vertical-relative:text;mso-width-percent:0;mso-height-percent:0;mso-width-relative:margin;mso-height-relative:margin;v-text-anchor:middle" o:gfxdata="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" stroked="f" strokeweight="2pt">
                 <v:fill r:id="rId16" o:title="" recolor="t" rotate="t" type="frame"/>
               </v:oval>
             </w:pict>
@@ -2896,238 +2924,13 @@
         <mc:AlternateContent>
           <mc:Choice Requires="wps">
             <w:drawing>
-              <wp:anchor distT="0" distB="0" distL="114300" distR="114300" simplePos="0" relativeHeight="251661308" behindDoc="0" locked="0" layoutInCell="1" allowOverlap="1" wp14:anchorId="6FF20B26" wp14:editId="33A2913D">
+              <wp:anchor distT="0" distB="0" distL="114300" distR="114300" simplePos="0" relativeHeight="251660283" behindDoc="0" locked="0" layoutInCell="1" allowOverlap="1" wp14:anchorId="6B3BA4E1" wp14:editId="6A314C80">
                 <wp:simplePos x="0" y="0"/>
                 <wp:positionH relativeFrom="column">
                   <wp:posOffset>672465</wp:posOffset>
                 </wp:positionH>
                 <wp:positionV relativeFrom="paragraph">
-                  <wp:posOffset>15240</wp:posOffset>
-                </wp:positionV>
-                <wp:extent cx="4229100" cy="638175"/>
-                <wp:effectExtent l="57150" t="19050" r="76200" b="104775"/>
-                <wp:wrapNone/>
-                <wp:docPr id="19" name="19 Rectángulo"/>
-                <wp:cNvGraphicFramePr/>
-                <a:graphic xmlns:a="http://schemas.openxmlformats.org/drawingml/2006/main">
-                  <a:graphicData uri="http://schemas.microsoft.com/office/word/2010/wordprocessingShape">
-                    <wps:wsp>
-                      <wps:cNvSpPr/>
-                      <wps:spPr>
-                        <a:xfrm>
-                          <a:off x="0" y="0"/>
-                          <a:ext cx="4229100" cy="638175"/>
-                        </a:xfrm>
-                        <a:prstGeom prst="rect">
-                          <a:avLst/>
-                        </a:prstGeom>
-                      </wps:spPr>
-                      <wps:style>
-                        <a:lnRef idx="1">
-                          <a:schemeClr val="accent5"/>
-                        </a:lnRef>
-                        <a:fillRef idx="3">
-                          <a:schemeClr val="accent5"/>
-                        </a:fillRef>
-                        <a:effectRef idx="2">
-                          <a:schemeClr val="accent5"/>
-                        </a:effectRef>
-                        <a:fontRef idx="minor">
-                          <a:schemeClr val="lt1"/>
-                        </a:fontRef>
-                      </wps:style>
-                      <wps:txbx>
-                        <w:txbxContent>
-                          <w:p>
-                            <w:pPr>
-                              <w:ind w:left="993"/>
-                              <w:jc w:val="both"/>
-                            </w:pPr>
-                            <w:r>
-                              <w:t>Director: Servidor público con cargo de director de la DGIP.</w:t>
-                            </w:r>
-                          </w:p>
-                        </w:txbxContent>
-                      </wps:txbx>
-                      <wps:bodyPr rot="0" spcFirstLastPara="0" vertOverflow="overflow" horzOverflow="overflow" vert="horz" wrap="square" lIns="91440" tIns="45720" rIns="91440" bIns="45720" numCol="1" spcCol="0" rtlCol="0" fromWordArt="0" anchor="ctr" anchorCtr="0" forceAA="0" compatLnSpc="1">
-                        <a:prstTxWarp prst="textNoShape">
-                          <a:avLst/>
-                        </a:prstTxWarp>
-                        <a:noAutofit/>
-                      </wps:bodyPr>
-                    </wps:wsp>
-                  </a:graphicData>
-                </a:graphic>
-              </wp:anchor>
-            </w:drawing>
-          </mc:Choice>
-          <mc:Fallback>
-            <w:pict>
-              <v:rect id="19 Rectángulo" o:spid="_x0000_s1029" style="position:absolute;left:0;text-align:left;margin-left:52.95pt;margin-top:1.2pt;width:333pt;height:50.25pt;z-index:251661308;visibility:visible;mso-wrap-style:square;mso-wrap-distance-left:9pt;mso-wrap-distance-top:0;mso-wrap-distance-right:9pt;mso-wrap-distance-bottom:0;mso-position-horizontal:absolute;mso-position-horizontal-relative:text;mso-position-vertical:absolute;mso-position-vertical-relative:text;v-text-anchor:middle" o:gfxdata="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" fillcolor="#215a69 [1640]" strokecolor="#40a7c2 [3048]">
-                <v:fill color2="#3da5c1 [3016]" rotate="t" angle="180" colors="0 #2787a0;52429f #36b1d2;1 #34b3d6" focus="100%" type="gradient">
-                  <o:fill v:ext="view" type="gradientUnscaled"/>
-                </v:fill>
-                <v:shadow on="t" color="black" opacity="22937f" origin=",.5" offset="0,.63889mm"/>
-                <v:textbox>
-                  <w:txbxContent>
-                    <w:p>
-                      <w:pPr>
-                        <w:ind w:left="993"/>
-                        <w:jc w:val="both"/>
-                      </w:pPr>
-                      <w:r>
-                        <w:t>Director: Servidor público con cargo de director de la DGIP.</w:t>
-                      </w:r>
-                    </w:p>
-                  </w:txbxContent>
-                </v:textbox>
-              </v:rect>
-            </w:pict>
-          </mc:Fallback>
-        </mc:AlternateContent>
-      </w:r>
-    </w:p>
-    <w:p>
-      <w:pPr>
-        <w:spacing w:after="0" w:line="240" w:lineRule="auto"/>
-        <w:ind w:left="1416" w:hanging="708"/>
-        <w:jc w:val="both"/>
-        <w:rPr>
-          <w:rFonts w:ascii="Segoe UI" w:hAnsi="Segoe UI" w:cs="Segoe UI"/>
-        </w:rPr>
-      </w:pPr>
-      <w:r>
-        <w:rPr>
-          <w:rFonts w:ascii="Segoe UI" w:hAnsi="Segoe UI" w:cs="Segoe UI"/>
-        </w:rPr>
-        <w:t xml:space="preserve">        </w:t>
-      </w:r>
-    </w:p>
-    <w:p>
-      <w:pPr>
-        <w:spacing w:after="0" w:line="240" w:lineRule="auto"/>
-        <w:ind w:left="708"/>
-        <w:jc w:val="both"/>
-        <w:rPr>
-          <w:rFonts w:ascii="Segoe UI" w:hAnsi="Segoe UI" w:cs="Segoe UI"/>
-        </w:rPr>
-      </w:pPr>
-    </w:p>
-    <w:p>
-      <w:pPr>
-        <w:spacing w:after="0" w:line="240" w:lineRule="auto"/>
-        <w:ind w:left="708"/>
-        <w:jc w:val="both"/>
-        <w:rPr>
-          <w:rFonts w:ascii="Segoe UI" w:hAnsi="Segoe UI" w:cs="Segoe UI"/>
-        </w:rPr>
-      </w:pPr>
-      <w:r>
-        <w:rPr>
-          <w:noProof/>
-          <w:lang w:eastAsia="es-ES"/>
-        </w:rPr>
-        <mc:AlternateContent>
-          <mc:Choice Requires="wps">
-            <w:drawing>
-              <wp:anchor distT="0" distB="0" distL="114300" distR="114300" simplePos="0" relativeHeight="251667456" behindDoc="0" locked="0" layoutInCell="1" allowOverlap="1" wp14:anchorId="7EAAA24E" wp14:editId="73217FAC">
-                <wp:simplePos x="0" y="0"/>
-                <wp:positionH relativeFrom="column">
-                  <wp:posOffset>729615</wp:posOffset>
-                </wp:positionH>
-                <wp:positionV relativeFrom="paragraph">
-                  <wp:posOffset>144145</wp:posOffset>
-                </wp:positionV>
-                <wp:extent cx="590550" cy="647700"/>
-                <wp:effectExtent l="0" t="0" r="0" b="0"/>
-                <wp:wrapNone/>
-                <wp:docPr id="10" name="10 Elipse"/>
-                <wp:cNvGraphicFramePr/>
-                <a:graphic xmlns:a="http://schemas.openxmlformats.org/drawingml/2006/main">
-                  <a:graphicData uri="http://schemas.microsoft.com/office/word/2010/wordprocessingShape">
-                    <wps:wsp>
-                      <wps:cNvSpPr/>
-                      <wps:spPr>
-                        <a:xfrm>
-                          <a:off x="0" y="0"/>
-                          <a:ext cx="590550" cy="647700"/>
-                        </a:xfrm>
-                        <a:prstGeom prst="ellipse">
-                          <a:avLst/>
-                        </a:prstGeom>
-                        <a:blipFill dpi="0" rotWithShape="1">
-                          <a:blip r:embed="rId17">
-                            <a:extLst>
-                              <a:ext uri="{28A0092B-C50C-407E-A947-70E740481C1C}">
-                                <a14:useLocalDpi xmlns:a14="http://schemas.microsoft.com/office/drawing/2010/main" val="0"/>
-                              </a:ext>
-                            </a:extLst>
-                          </a:blip>
-                          <a:srcRect/>
-                          <a:stretch>
-                            <a:fillRect/>
-                          </a:stretch>
-                        </a:blipFill>
-                        <a:ln>
-                          <a:noFill/>
-                        </a:ln>
-                      </wps:spPr>
-                      <wps:style>
-                        <a:lnRef idx="2">
-                          <a:schemeClr val="accent1"/>
-                        </a:lnRef>
-                        <a:fillRef idx="1">
-                          <a:schemeClr val="lt1"/>
-                        </a:fillRef>
-                        <a:effectRef idx="0">
-                          <a:schemeClr val="accent1"/>
-                        </a:effectRef>
-                        <a:fontRef idx="minor">
-                          <a:schemeClr val="dk1"/>
-                        </a:fontRef>
-                      </wps:style>
-                      <wps:bodyPr rot="0" spcFirstLastPara="0" vertOverflow="overflow" horzOverflow="overflow" vert="horz" wrap="square" lIns="91440" tIns="45720" rIns="91440" bIns="45720" numCol="1" spcCol="0" rtlCol="0" fromWordArt="0" anchor="ctr" anchorCtr="0" forceAA="0" compatLnSpc="1">
-                        <a:prstTxWarp prst="textNoShape">
-                          <a:avLst/>
-                        </a:prstTxWarp>
-                        <a:noAutofit/>
-                      </wps:bodyPr>
-                    </wps:wsp>
-                  </a:graphicData>
-                </a:graphic>
-                <wp14:sizeRelH relativeFrom="margin">
-                  <wp14:pctWidth>0</wp14:pctWidth>
-                </wp14:sizeRelH>
-                <wp14:sizeRelV relativeFrom="margin">
-                  <wp14:pctHeight>0</wp14:pctHeight>
-                </wp14:sizeRelV>
-              </wp:anchor>
-            </w:drawing>
-          </mc:Choice>
-          <mc:Fallback>
-            <w:pict>
-              <v:oval id="10 Elipse" o:spid="_x0000_s1026" style="position:absolute;margin-left:57.45pt;margin-top:11.35pt;width:46.5pt;height:51pt;z-index:251667456;visibility:visible;mso-wrap-style:square;mso-width-percent:0;mso-height-percent:0;mso-wrap-distance-left:9pt;mso-wrap-distance-top:0;mso-wrap-distance-right:9pt;mso-wrap-distance-bottom:0;mso-position-horizontal:absolute;mso-position-horizontal-relative:text;mso-position-vertical:absolute;mso-position-vertical-relative:text;mso-width-percent:0;mso-height-percent:0;mso-width-relative:margin;mso-height-relative:margin;v-text-anchor:middle" o:gfxdata="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" stroked="f" strokeweight="2pt">
-                <v:fill r:id="rId18" o:title="" recolor="t" rotate="t" type="frame"/>
-              </v:oval>
-            </w:pict>
-          </mc:Fallback>
-        </mc:AlternateContent>
-      </w:r>
-      <w:r>
-        <w:rPr>
-          <w:noProof/>
-          <w:lang w:eastAsia="es-ES"/>
-        </w:rPr>
-        <mc:AlternateContent>
-          <mc:Choice Requires="wps">
-            <w:drawing>
-              <wp:anchor distT="0" distB="0" distL="114300" distR="114300" simplePos="0" relativeHeight="251660283" behindDoc="0" locked="0" layoutInCell="1" allowOverlap="1" wp14:anchorId="672BD4B4" wp14:editId="178BFAE6">
-                <wp:simplePos x="0" y="0"/>
-                <wp:positionH relativeFrom="column">
-                  <wp:posOffset>672465</wp:posOffset>
-                </wp:positionH>
-                <wp:positionV relativeFrom="paragraph">
-                  <wp:posOffset>144145</wp:posOffset>
+                  <wp:posOffset>55245</wp:posOffset>
                 </wp:positionV>
                 <wp:extent cx="4229100" cy="638175"/>
                 <wp:effectExtent l="57150" t="19050" r="76200" b="104775"/>
@@ -3169,7 +2972,13 @@
                               <w:jc w:val="both"/>
                             </w:pPr>
                             <w:r>
-                              <w:t>Empleado: Servidor público de la DGIP cuyas tareas afecten directamente la ejecución del POA.</w:t>
+                              <w:t xml:space="preserve">Empleado: Servidor público </w:t>
+                            </w:r>
+                            <w:r>
+                              <w:t>cuyas tareas afecta</w:t>
+                            </w:r>
+                            <w:r>
+                              <w:t>n directamente la ejecución del POA.</w:t>
                             </w:r>
                           </w:p>
                         </w:txbxContent>
@@ -3188,7 +2997,7 @@
           </mc:Choice>
           <mc:Fallback>
             <w:pict>
-              <v:rect id="20 Rectángulo" o:spid="_x0000_s1030" style="position:absolute;left:0;text-align:left;margin-left:52.95pt;margin-top:11.35pt;width:333pt;height:50.25pt;z-index:251660283;visibility:visible;mso-wrap-style:square;mso-wrap-distance-left:9pt;mso-wrap-distance-top:0;mso-wrap-distance-right:9pt;mso-wrap-distance-bottom:0;mso-position-horizontal:absolute;mso-position-horizontal-relative:text;mso-position-vertical:absolute;mso-position-vertical-relative:text;v-text-anchor:middle" o:gfxdata="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" fillcolor="#215a69 [1640]" strokecolor="#40a7c2 [3048]">
+              <v:rect id="20 Rectángulo" o:spid="_x0000_s1029" style="position:absolute;left:0;text-align:left;margin-left:52.95pt;margin-top:4.35pt;width:333pt;height:50.25pt;z-index:251660283;visibility:visible;mso-wrap-style:square;mso-wrap-distance-left:9pt;mso-wrap-distance-top:0;mso-wrap-distance-right:9pt;mso-wrap-distance-bottom:0;mso-position-horizontal:absolute;mso-position-horizontal-relative:text;mso-position-vertical:absolute;mso-position-vertical-relative:text;v-text-anchor:middle" o:gfxdata="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" fillcolor="#215a69 [1640]" strokecolor="#40a7c2 [3048]">
                 <v:fill color2="#3da5c1 [3016]" rotate="t" angle="180" colors="0 #2787a0;52429f #36b1d2;1 #34b3d6" focus="100%" type="gradient">
                   <o:fill v:ext="view" type="gradientUnscaled"/>
                 </v:fill>
@@ -3201,7 +3010,13 @@
                         <w:jc w:val="both"/>
                       </w:pPr>
                       <w:r>
-                        <w:t>Empleado: Servidor público de la DGIP cuyas tareas afecten directamente la ejecución del POA.</w:t>
+                        <w:t xml:space="preserve">Empleado: Servidor público </w:t>
+                      </w:r>
+                      <w:r>
+                        <w:t>cuyas tareas afecta</w:t>
+                      </w:r>
+                      <w:r>
+                        <w:t>n directamente la ejecución del POA.</w:t>
                       </w:r>
                     </w:p>
                   </w:txbxContent>
@@ -3215,6 +3030,42 @@
     <w:p>
       <w:pPr>
         <w:spacing w:after="0" w:line="240" w:lineRule="auto"/>
+        <w:ind w:left="1416" w:hanging="708"/>
+        <w:jc w:val="both"/>
+        <w:rPr>
+          <w:rFonts w:ascii="Segoe UI" w:hAnsi="Segoe UI" w:cs="Segoe UI"/>
+        </w:rPr>
+      </w:pPr>
+      <w:r>
+        <w:rPr>
+          <w:rFonts w:ascii="Segoe UI" w:hAnsi="Segoe UI" w:cs="Segoe UI"/>
+        </w:rPr>
+        <w:t xml:space="preserve">        </w:t>
+      </w:r>
+    </w:p>
+    <w:p>
+      <w:pPr>
+        <w:spacing w:after="0" w:line="240" w:lineRule="auto"/>
+        <w:ind w:left="708"/>
+        <w:jc w:val="both"/>
+        <w:rPr>
+          <w:rFonts w:ascii="Segoe UI" w:hAnsi="Segoe UI" w:cs="Segoe UI"/>
+        </w:rPr>
+      </w:pPr>
+    </w:p>
+    <w:p>
+      <w:pPr>
+        <w:spacing w:after="0" w:line="240" w:lineRule="auto"/>
+        <w:ind w:left="708"/>
+        <w:jc w:val="both"/>
+        <w:rPr>
+          <w:rFonts w:ascii="Segoe UI" w:hAnsi="Segoe UI" w:cs="Segoe UI"/>
+        </w:rPr>
+      </w:pPr>
+    </w:p>
+    <w:p>
+      <w:pPr>
+        <w:spacing w:after="0" w:line="240" w:lineRule="auto"/>
         <w:ind w:left="708"/>
         <w:jc w:val="both"/>
         <w:rPr>
@@ -4089,15 +3940,7 @@
           <w:color w:val="000000"/>
           <w:lang w:eastAsia="es-ES"/>
         </w:rPr>
-        <w:t>n una vez en la página web del sistema.</w:t>
-      </w:r>
-      <w:r>
-        <w:rPr>
-          <w:rFonts w:ascii="Segoe UI" w:eastAsia="Times New Roman" w:hAnsi="Segoe UI" w:cs="Segoe UI"/>
-          <w:color w:val="000000"/>
-          <w:lang w:eastAsia="es-ES"/>
-        </w:rPr>
-        <w:t xml:space="preserve"> </w:t>
+        <w:t xml:space="preserve">n una vez en la página web del sistema. </w:t>
       </w:r>
       <w:hyperlink w:anchor="DA101" w:history="1">
         <w:r>
@@ -4114,15 +3957,7 @@
             <w:rFonts w:ascii="Segoe UI" w:eastAsia="Times New Roman" w:hAnsi="Segoe UI" w:cs="Segoe UI"/>
             <w:lang w:eastAsia="es-ES"/>
           </w:rPr>
-          <w:t>d</w:t>
-        </w:r>
-        <w:r>
-          <w:rPr>
-            <w:rStyle w:val="Hipervnculo"/>
-            <w:rFonts w:ascii="Segoe UI" w:eastAsia="Times New Roman" w:hAnsi="Segoe UI" w:cs="Segoe UI"/>
-            <w:lang w:eastAsia="es-ES"/>
-          </w:rPr>
-          <w:t>atos</w:t>
+          <w:t>datos</w:t>
         </w:r>
       </w:hyperlink>
     </w:p>
@@ -4297,16 +4132,7 @@
           <w:color w:val="000000"/>
           <w:lang w:eastAsia="es-ES"/>
         </w:rPr>
-        <w:t xml:space="preserve">Restricciones: </w:t>
-      </w:r>
-      <w:r>
-        <w:rPr>
-          <w:rFonts w:ascii="Segoe UI" w:eastAsia="Times New Roman" w:hAnsi="Segoe UI" w:cs="Segoe UI"/>
-          <w:i/>
-          <w:color w:val="000000"/>
-          <w:lang w:eastAsia="es-ES"/>
-        </w:rPr>
-        <w:t>No puede crearse un nuevo usuario sin completar los datos obligatorios. </w:t>
+        <w:t>Restricciones: No puede crearse un nuevo usuario sin completar los datos obligatorios. </w:t>
       </w:r>
     </w:p>
     <w:p>
@@ -4476,16 +4302,7 @@
           <w:color w:val="000000"/>
           <w:lang w:eastAsia="es-ES"/>
         </w:rPr>
-        <w:t xml:space="preserve">Restricciones: </w:t>
-      </w:r>
-      <w:r>
-        <w:rPr>
-          <w:rFonts w:ascii="Segoe UI" w:eastAsia="Times New Roman" w:hAnsi="Segoe UI" w:cs="Segoe UI"/>
-          <w:i/>
-          <w:color w:val="000000"/>
-          <w:lang w:eastAsia="es-ES"/>
-        </w:rPr>
-        <w:t>Si el administrador no confirma la eliminación, la operación no se lleva a cabo.</w:t>
+        <w:t>Restricciones: Si el administrador no confirma la eliminación, la operación no se lleva a cabo.</w:t>
       </w:r>
     </w:p>
     <w:p>
@@ -4912,35 +4729,7 @@
             <w:rStyle w:val="Hipervnculo"/>
             <w:rFonts w:ascii="Segoe UI" w:hAnsi="Segoe UI" w:cs="Segoe UI"/>
           </w:rPr>
-          <w:t>V</w:t>
-        </w:r>
-        <w:r>
-          <w:rPr>
-            <w:rStyle w:val="Hipervnculo"/>
-            <w:rFonts w:ascii="Segoe UI" w:hAnsi="Segoe UI" w:cs="Segoe UI"/>
-          </w:rPr>
-          <w:t>e</w:t>
-        </w:r>
-        <w:r>
-          <w:rPr>
-            <w:rStyle w:val="Hipervnculo"/>
-            <w:rFonts w:ascii="Segoe UI" w:hAnsi="Segoe UI" w:cs="Segoe UI"/>
-          </w:rPr>
-          <w:t>r da</w:t>
-        </w:r>
-        <w:r>
-          <w:rPr>
-            <w:rStyle w:val="Hipervnculo"/>
-            <w:rFonts w:ascii="Segoe UI" w:hAnsi="Segoe UI" w:cs="Segoe UI"/>
-          </w:rPr>
-          <w:t>t</w:t>
-        </w:r>
-        <w:r>
-          <w:rPr>
-            <w:rStyle w:val="Hipervnculo"/>
-            <w:rFonts w:ascii="Segoe UI" w:hAnsi="Segoe UI" w:cs="Segoe UI"/>
-          </w:rPr>
-          <w:t>os</w:t>
+          <w:t>Ver datos</w:t>
         </w:r>
       </w:hyperlink>
       <w:r>
@@ -5324,21 +5113,7 @@
             <w:rStyle w:val="Hipervnculo"/>
             <w:rFonts w:ascii="Segoe UI" w:hAnsi="Segoe UI" w:cs="Segoe UI"/>
           </w:rPr>
-          <w:t>Ver da</w:t>
-        </w:r>
-        <w:r>
-          <w:rPr>
-            <w:rStyle w:val="Hipervnculo"/>
-            <w:rFonts w:ascii="Segoe UI" w:hAnsi="Segoe UI" w:cs="Segoe UI"/>
-          </w:rPr>
-          <w:t>t</w:t>
-        </w:r>
-        <w:r>
-          <w:rPr>
-            <w:rStyle w:val="Hipervnculo"/>
-            <w:rFonts w:ascii="Segoe UI" w:hAnsi="Segoe UI" w:cs="Segoe UI"/>
-          </w:rPr>
-          <w:t>os</w:t>
+          <w:t>Ver datos</w:t>
         </w:r>
       </w:hyperlink>
     </w:p>
@@ -5356,14 +5131,7 @@
           <w:rFonts w:ascii="Segoe UI" w:hAnsi="Segoe UI" w:cs="Segoe UI"/>
           <w:i/>
         </w:rPr>
-        <w:t xml:space="preserve">Restricciones: </w:t>
-      </w:r>
-      <w:r>
-        <w:rPr>
-          <w:rFonts w:ascii="Segoe UI" w:hAnsi="Segoe UI" w:cs="Segoe UI"/>
-          <w:i/>
-        </w:rPr>
-        <w:t>Los usuarios solo serán capaces de actualizar la ejecución de las metas del POA que les hayan sido asignadas.</w:t>
+        <w:t>Restricciones: Los usuarios solo serán capaces de actualizar la ejecución de las metas del POA que les hayan sido asignadas.</w:t>
       </w:r>
     </w:p>
     <w:p>
@@ -5485,28 +5253,7 @@
             <w:rStyle w:val="Hipervnculo"/>
             <w:rFonts w:ascii="Segoe UI" w:hAnsi="Segoe UI" w:cs="Segoe UI"/>
           </w:rPr>
-          <w:t xml:space="preserve">Ver </w:t>
-        </w:r>
-        <w:r>
-          <w:rPr>
-            <w:rStyle w:val="Hipervnculo"/>
-            <w:rFonts w:ascii="Segoe UI" w:hAnsi="Segoe UI" w:cs="Segoe UI"/>
-          </w:rPr>
-          <w:t>d</w:t>
-        </w:r>
-        <w:r>
-          <w:rPr>
-            <w:rStyle w:val="Hipervnculo"/>
-            <w:rFonts w:ascii="Segoe UI" w:hAnsi="Segoe UI" w:cs="Segoe UI"/>
-          </w:rPr>
-          <w:t>a</w:t>
-        </w:r>
-        <w:r>
-          <w:rPr>
-            <w:rStyle w:val="Hipervnculo"/>
-            <w:rFonts w:ascii="Segoe UI" w:hAnsi="Segoe UI" w:cs="Segoe UI"/>
-          </w:rPr>
-          <w:t>tos</w:t>
+          <w:t>Ver datos</w:t>
         </w:r>
       </w:hyperlink>
     </w:p>
@@ -5664,21 +5411,7 @@
             <w:rStyle w:val="Hipervnculo"/>
             <w:rFonts w:ascii="Segoe UI" w:hAnsi="Segoe UI" w:cs="Segoe UI"/>
           </w:rPr>
-          <w:t xml:space="preserve">Ver </w:t>
-        </w:r>
-        <w:r>
-          <w:rPr>
-            <w:rStyle w:val="Hipervnculo"/>
-            <w:rFonts w:ascii="Segoe UI" w:hAnsi="Segoe UI" w:cs="Segoe UI"/>
-          </w:rPr>
-          <w:t>d</w:t>
-        </w:r>
-        <w:r>
-          <w:rPr>
-            <w:rStyle w:val="Hipervnculo"/>
-            <w:rFonts w:ascii="Segoe UI" w:hAnsi="Segoe UI" w:cs="Segoe UI"/>
-          </w:rPr>
-          <w:t>atos</w:t>
+          <w:t>Ver datos</w:t>
         </w:r>
       </w:hyperlink>
     </w:p>
@@ -5920,21 +5653,7 @@
             <w:rStyle w:val="Hipervnculo"/>
             <w:rFonts w:ascii="Segoe UI" w:hAnsi="Segoe UI" w:cs="Segoe UI"/>
           </w:rPr>
-          <w:t xml:space="preserve">Ver </w:t>
-        </w:r>
-        <w:r>
-          <w:rPr>
-            <w:rStyle w:val="Hipervnculo"/>
-            <w:rFonts w:ascii="Segoe UI" w:hAnsi="Segoe UI" w:cs="Segoe UI"/>
-          </w:rPr>
-          <w:t>d</w:t>
-        </w:r>
-        <w:r>
-          <w:rPr>
-            <w:rStyle w:val="Hipervnculo"/>
-            <w:rFonts w:ascii="Segoe UI" w:hAnsi="Segoe UI" w:cs="Segoe UI"/>
-          </w:rPr>
-          <w:t>atos</w:t>
+          <w:t>Ver datos</w:t>
         </w:r>
       </w:hyperlink>
     </w:p>
@@ -5953,14 +5672,7 @@
           <w:i/>
         </w:rPr>
         <w:lastRenderedPageBreak/>
-        <w:t xml:space="preserve">Restricciones: </w:t>
-      </w:r>
-      <w:r>
-        <w:rPr>
-          <w:rFonts w:ascii="Segoe UI" w:hAnsi="Segoe UI" w:cs="Segoe UI"/>
-          <w:i/>
-        </w:rPr>
-        <w:t>Solo los usuarios subordinados del usuario que realiza la operación aparecerán en la lista.</w:t>
+        <w:t>Restricciones: Solo los usuarios subordinados del usuario que realiza la operación aparecerán en la lista.</w:t>
       </w:r>
     </w:p>
     <w:p>
@@ -6129,21 +5841,7 @@
             <w:rStyle w:val="Hipervnculo"/>
             <w:rFonts w:ascii="Segoe UI" w:hAnsi="Segoe UI" w:cs="Segoe UI"/>
           </w:rPr>
-          <w:t>Ver d</w:t>
-        </w:r>
-        <w:r>
-          <w:rPr>
-            <w:rStyle w:val="Hipervnculo"/>
-            <w:rFonts w:ascii="Segoe UI" w:hAnsi="Segoe UI" w:cs="Segoe UI"/>
-          </w:rPr>
-          <w:t>a</w:t>
-        </w:r>
-        <w:r>
-          <w:rPr>
-            <w:rStyle w:val="Hipervnculo"/>
-            <w:rFonts w:ascii="Segoe UI" w:hAnsi="Segoe UI" w:cs="Segoe UI"/>
-          </w:rPr>
-          <w:t>tos</w:t>
+          <w:t>Ver datos</w:t>
         </w:r>
       </w:hyperlink>
     </w:p>
@@ -6162,14 +5860,7 @@
           <w:rFonts w:ascii="Segoe UI" w:hAnsi="Segoe UI" w:cs="Segoe UI"/>
           <w:i/>
         </w:rPr>
-        <w:t xml:space="preserve">Restricciones: </w:t>
-      </w:r>
-      <w:r>
-        <w:rPr>
-          <w:rFonts w:ascii="Segoe UI" w:hAnsi="Segoe UI" w:cs="Segoe UI"/>
-          <w:i/>
-        </w:rPr>
-        <w:t>Para generar el reporte todos los datos requeridos en el monitoreo de ejecución del POA deben ser completados.</w:t>
+        <w:t>Restricciones: Para generar el reporte todos los datos requeridos en el monitoreo de ejecución del POA deben ser completados.</w:t>
       </w:r>
     </w:p>
     <w:p>
@@ -6319,23 +6010,7 @@
             <w:rFonts w:ascii="Segoe UI" w:eastAsia="Times New Roman" w:hAnsi="Segoe UI" w:cs="Segoe UI"/>
             <w:lang w:eastAsia="es-ES"/>
           </w:rPr>
-          <w:t>Ver dat</w:t>
-        </w:r>
-        <w:r>
-          <w:rPr>
-            <w:rStyle w:val="Hipervnculo"/>
-            <w:rFonts w:ascii="Segoe UI" w:eastAsia="Times New Roman" w:hAnsi="Segoe UI" w:cs="Segoe UI"/>
-            <w:lang w:eastAsia="es-ES"/>
-          </w:rPr>
-          <w:t>o</w:t>
-        </w:r>
-        <w:r>
-          <w:rPr>
-            <w:rStyle w:val="Hipervnculo"/>
-            <w:rFonts w:ascii="Segoe UI" w:eastAsia="Times New Roman" w:hAnsi="Segoe UI" w:cs="Segoe UI"/>
-            <w:lang w:eastAsia="es-ES"/>
-          </w:rPr>
-          <w:t>s</w:t>
+          <w:t>Ver datos</w:t>
         </w:r>
       </w:hyperlink>
     </w:p>
@@ -6353,38 +6028,24 @@
           <w:rFonts w:ascii="Segoe UI" w:hAnsi="Segoe UI" w:cs="Segoe UI"/>
           <w:i/>
         </w:rPr>
-        <w:t xml:space="preserve">Restricciones: </w:t>
-      </w:r>
-      <w:r>
-        <w:rPr>
-          <w:rFonts w:ascii="Segoe UI" w:hAnsi="Segoe UI" w:cs="Segoe UI"/>
-          <w:i/>
-        </w:rPr>
-        <w:t>Solo los usuarios subordinados del usuario que realiza la operación aparecerán en la lista.</w:t>
-      </w:r>
-    </w:p>
-    <w:p>
-      <w:pPr>
-        <w:spacing w:after="0" w:line="240" w:lineRule="auto"/>
-        <w:jc w:val="both"/>
-        <w:rPr>
-          <w:rFonts w:ascii="Segoe UI" w:hAnsi="Segoe UI" w:cs="Segoe UI"/>
-          <w:i/>
-        </w:rPr>
-      </w:pPr>
-      <w:r>
-        <w:rPr>
-          <w:rFonts w:ascii="Segoe UI" w:hAnsi="Segoe UI" w:cs="Segoe UI"/>
-          <w:i/>
-        </w:rPr>
-        <w:t>Para generar el acta todos los datos requeridos en la evaluación deben ser completados</w:t>
-      </w:r>
-      <w:r>
-        <w:rPr>
-          <w:rFonts w:ascii="Segoe UI" w:hAnsi="Segoe UI" w:cs="Segoe UI"/>
-          <w:i/>
-        </w:rPr>
-        <w:t>.</w:t>
+        <w:t>Restricciones: Solo los usuarios subordinados del usuario que realiza la operación aparecerán en la lista.</w:t>
+      </w:r>
+    </w:p>
+    <w:p>
+      <w:pPr>
+        <w:spacing w:after="0" w:line="240" w:lineRule="auto"/>
+        <w:jc w:val="both"/>
+        <w:rPr>
+          <w:rFonts w:ascii="Segoe UI" w:hAnsi="Segoe UI" w:cs="Segoe UI"/>
+          <w:i/>
+        </w:rPr>
+      </w:pPr>
+      <w:r>
+        <w:rPr>
+          <w:rFonts w:ascii="Segoe UI" w:hAnsi="Segoe UI" w:cs="Segoe UI"/>
+          <w:i/>
+        </w:rPr>
+        <w:t>Para generar el acta todos los datos requeridos en la evaluación deben ser completados.</w:t>
       </w:r>
     </w:p>
     <w:p>
@@ -6716,12 +6377,6 @@
           <w:rFonts w:ascii="Segoe UI" w:hAnsi="Segoe UI" w:cs="Segoe UI"/>
           <w:i/>
         </w:rPr>
-      </w:r>
-      <w:r>
-        <w:rPr>
-          <w:rFonts w:ascii="Segoe UI" w:hAnsi="Segoe UI" w:cs="Segoe UI"/>
-          <w:i/>
-        </w:rPr>
         <w:fldChar w:fldCharType="separate"/>
       </w:r>
       <w:r>
@@ -6730,55 +6385,7 @@
           <w:rFonts w:ascii="Segoe UI" w:hAnsi="Segoe UI" w:cs="Segoe UI"/>
           <w:i/>
         </w:rPr>
-        <w:t>Ver req</w:t>
-      </w:r>
-      <w:r>
-        <w:rPr>
-          <w:rStyle w:val="Hipervnculo"/>
-          <w:rFonts w:ascii="Segoe UI" w:hAnsi="Segoe UI" w:cs="Segoe UI"/>
-          <w:i/>
-        </w:rPr>
-        <w:t>u</w:t>
-      </w:r>
-      <w:r>
-        <w:rPr>
-          <w:rStyle w:val="Hipervnculo"/>
-          <w:rFonts w:ascii="Segoe UI" w:hAnsi="Segoe UI" w:cs="Segoe UI"/>
-          <w:i/>
-        </w:rPr>
-        <w:t>isit</w:t>
-      </w:r>
-      <w:r>
-        <w:rPr>
-          <w:rStyle w:val="Hipervnculo"/>
-          <w:rFonts w:ascii="Segoe UI" w:hAnsi="Segoe UI" w:cs="Segoe UI"/>
-          <w:i/>
-        </w:rPr>
-        <w:t>o</w:t>
-      </w:r>
-      <w:r>
-        <w:rPr>
-          <w:rStyle w:val="Hipervnculo"/>
-          <w:rFonts w:ascii="Segoe UI" w:hAnsi="Segoe UI" w:cs="Segoe UI"/>
-          <w:i/>
-        </w:rPr>
-        <w:t xml:space="preserve"> fun</w:t>
-      </w:r>
-      <w:r>
-        <w:rPr>
-          <w:rStyle w:val="Hipervnculo"/>
-          <w:rFonts w:ascii="Segoe UI" w:hAnsi="Segoe UI" w:cs="Segoe UI"/>
-          <w:i/>
-        </w:rPr>
-        <w:t>c</w:t>
-      </w:r>
-      <w:r>
-        <w:rPr>
-          <w:rStyle w:val="Hipervnculo"/>
-          <w:rFonts w:ascii="Segoe UI" w:hAnsi="Segoe UI" w:cs="Segoe UI"/>
-          <w:i/>
-        </w:rPr>
-        <w:t>ional</w:t>
+        <w:t>Ver requisito funcional</w:t>
       </w:r>
       <w:r>
         <w:rPr>
@@ -6882,23 +6489,7 @@
             <w:rFonts w:ascii="Segoe UI" w:hAnsi="Segoe UI" w:cs="Segoe UI"/>
             <w:i/>
           </w:rPr>
-          <w:t xml:space="preserve">Ver requisito </w:t>
-        </w:r>
-        <w:r>
-          <w:rPr>
-            <w:rStyle w:val="Hipervnculo"/>
-            <w:rFonts w:ascii="Segoe UI" w:hAnsi="Segoe UI" w:cs="Segoe UI"/>
-            <w:i/>
-          </w:rPr>
-          <w:t>f</w:t>
-        </w:r>
-        <w:r>
-          <w:rPr>
-            <w:rStyle w:val="Hipervnculo"/>
-            <w:rFonts w:ascii="Segoe UI" w:hAnsi="Segoe UI" w:cs="Segoe UI"/>
-            <w:i/>
-          </w:rPr>
-          <w:t>uncional</w:t>
+          <w:t>Ver requisito funcional</w:t>
         </w:r>
         <w:bookmarkEnd w:id="36"/>
       </w:hyperlink>
@@ -7067,13 +6658,7 @@
         <w:rPr>
           <w:rFonts w:ascii="Segoe UI" w:hAnsi="Segoe UI" w:cs="Segoe UI"/>
         </w:rPr>
-        <w:t>2.</w:t>
-      </w:r>
-      <w:r>
-        <w:rPr>
-          <w:rFonts w:ascii="Segoe UI" w:hAnsi="Segoe UI" w:cs="Segoe UI"/>
-        </w:rPr>
-        <w:t>3</w:t>
+        <w:t>2.3</w:t>
       </w:r>
       <w:r>
         <w:rPr>
@@ -7154,12 +6739,6 @@
           <w:rFonts w:ascii="Segoe UI" w:hAnsi="Segoe UI" w:cs="Segoe UI"/>
           <w:i/>
         </w:rPr>
-      </w:r>
-      <w:r>
-        <w:rPr>
-          <w:rFonts w:ascii="Segoe UI" w:hAnsi="Segoe UI" w:cs="Segoe UI"/>
-          <w:i/>
-        </w:rPr>
         <w:fldChar w:fldCharType="separate"/>
       </w:r>
       <w:r>
@@ -7195,39 +6774,7 @@
           <w:rFonts w:ascii="Segoe UI" w:hAnsi="Segoe UI" w:cs="Segoe UI"/>
           <w:i/>
         </w:rPr>
-        <w:t>fun</w:t>
-      </w:r>
-      <w:r>
-        <w:rPr>
-          <w:rStyle w:val="Hipervnculo"/>
-          <w:rFonts w:ascii="Segoe UI" w:hAnsi="Segoe UI" w:cs="Segoe UI"/>
-          <w:i/>
-        </w:rPr>
-        <w:t>c</w:t>
-      </w:r>
-      <w:r>
-        <w:rPr>
-          <w:rStyle w:val="Hipervnculo"/>
-          <w:rFonts w:ascii="Segoe UI" w:hAnsi="Segoe UI" w:cs="Segoe UI"/>
-          <w:i/>
-        </w:rPr>
-        <w:t>io</w:t>
-      </w:r>
-      <w:r>
-        <w:rPr>
-          <w:rStyle w:val="Hipervnculo"/>
-          <w:rFonts w:ascii="Segoe UI" w:hAnsi="Segoe UI" w:cs="Segoe UI"/>
-          <w:i/>
-        </w:rPr>
-        <w:t>n</w:t>
-      </w:r>
-      <w:r>
-        <w:rPr>
-          <w:rStyle w:val="Hipervnculo"/>
-          <w:rFonts w:ascii="Segoe UI" w:hAnsi="Segoe UI" w:cs="Segoe UI"/>
-          <w:i/>
-        </w:rPr>
-        <w:t>al</w:t>
+        <w:t>funcional</w:t>
       </w:r>
       <w:proofErr w:type="gramEnd"/>
       <w:r>
@@ -7362,13 +6909,7 @@
         <w:rPr>
           <w:rFonts w:ascii="Segoe UI" w:hAnsi="Segoe UI" w:cs="Segoe UI"/>
         </w:rPr>
-        <w:t xml:space="preserve">: </w:t>
-      </w:r>
-      <w:r>
-        <w:rPr>
-          <w:rFonts w:ascii="Segoe UI" w:hAnsi="Segoe UI" w:cs="Segoe UI"/>
-        </w:rPr>
-        <w:t>retomado del POA de la institución.</w:t>
+        <w:t>: retomado del POA de la institución.</w:t>
       </w:r>
     </w:p>
     <w:p>
@@ -7646,197 +7187,123 @@
     </w:p>
     <w:p>
       <w:pPr>
-        <w:pStyle w:val="Prrafodelista"/>
-        <w:numPr>
-          <w:ilvl w:val="0"/>
-          <w:numId w:val="30"/>
-        </w:numPr>
-        <w:spacing w:after="0" w:line="240" w:lineRule="auto"/>
-        <w:ind w:left="0" w:hanging="426"/>
-        <w:jc w:val="both"/>
-        <w:rPr>
-          <w:rFonts w:ascii="Segoe UI" w:hAnsi="Segoe UI" w:cs="Segoe UI"/>
-          <w:color w:val="FF0000"/>
-        </w:rPr>
-      </w:pPr>
-      <w:r>
-        <w:rPr>
-          <w:rFonts w:ascii="Segoe UI" w:hAnsi="Segoe UI" w:cs="Segoe UI"/>
-        </w:rPr>
-        <w:t xml:space="preserve">Año desde n-2  a  n+3 </w:t>
-      </w:r>
-      <w:r>
-        <w:rPr>
-          <w:rFonts w:ascii="Segoe UI" w:hAnsi="Segoe UI" w:cs="Segoe UI"/>
-          <w:color w:val="FF0000"/>
-        </w:rPr>
-        <w:t>****Qué es lo que se cambia al cerrar el período</w:t>
+        <w:spacing w:after="0" w:line="240" w:lineRule="auto"/>
+        <w:jc w:val="both"/>
+        <w:rPr>
+          <w:rFonts w:ascii="Segoe UI" w:hAnsi="Segoe UI" w:cs="Segoe UI"/>
+        </w:rPr>
+      </w:pPr>
+      <w:bookmarkStart w:id="38" w:name="_GoBack"/>
+      <w:bookmarkEnd w:id="38"/>
+    </w:p>
+    <w:p>
+      <w:pPr>
+        <w:spacing w:after="0" w:line="240" w:lineRule="auto"/>
+        <w:ind w:left="-284"/>
+        <w:jc w:val="both"/>
+        <w:rPr>
+          <w:rFonts w:ascii="Segoe UI" w:hAnsi="Segoe UI" w:cs="Segoe UI"/>
+          <w:i/>
+        </w:rPr>
+      </w:pPr>
+      <w:bookmarkStart w:id="39" w:name="DA601"/>
+      <w:r>
+        <w:rPr>
+          <w:rFonts w:ascii="Segoe UI" w:hAnsi="Segoe UI" w:cs="Segoe UI"/>
+          <w:i/>
+        </w:rPr>
+        <w:t>Requisito A601 Monitoreo de ejecución del POA</w:t>
+      </w:r>
+    </w:p>
+    <w:bookmarkEnd w:id="39"/>
+    <w:p>
+      <w:pPr>
+        <w:spacing w:after="0" w:line="240" w:lineRule="auto"/>
+        <w:ind w:left="-284"/>
+        <w:jc w:val="both"/>
+        <w:rPr>
+          <w:rFonts w:ascii="Segoe UI" w:hAnsi="Segoe UI" w:cs="Segoe UI"/>
+          <w:i/>
+        </w:rPr>
+      </w:pPr>
+      <w:r>
+        <w:rPr>
+          <w:rFonts w:ascii="Segoe UI" w:hAnsi="Segoe UI" w:cs="Segoe UI"/>
+          <w:i/>
+        </w:rPr>
+        <w:fldChar w:fldCharType="begin"/>
+      </w:r>
+      <w:r>
+        <w:rPr>
+          <w:rFonts w:ascii="Segoe UI" w:hAnsi="Segoe UI" w:cs="Segoe UI"/>
+          <w:i/>
+        </w:rPr>
+        <w:instrText xml:space="preserve"> HYPERLINK  \l "RA601" </w:instrText>
+      </w:r>
+      <w:r>
+        <w:rPr>
+          <w:rFonts w:ascii="Segoe UI" w:hAnsi="Segoe UI" w:cs="Segoe UI"/>
+          <w:i/>
+        </w:rPr>
+        <w:fldChar w:fldCharType="separate"/>
+      </w:r>
+      <w:r>
+        <w:rPr>
+          <w:rStyle w:val="Hipervnculo"/>
+          <w:rFonts w:ascii="Segoe UI" w:hAnsi="Segoe UI" w:cs="Segoe UI"/>
+          <w:i/>
+        </w:rPr>
+        <w:t xml:space="preserve">Ver </w:t>
+      </w:r>
+      <w:proofErr w:type="spellStart"/>
+      <w:r>
+        <w:rPr>
+          <w:rStyle w:val="Hipervnculo"/>
+          <w:rFonts w:ascii="Segoe UI" w:hAnsi="Segoe UI" w:cs="Segoe UI"/>
+          <w:i/>
+        </w:rPr>
+        <w:t>req</w:t>
+      </w:r>
+      <w:proofErr w:type="spellEnd"/>
+      <w:r>
+        <w:rPr>
+          <w:rStyle w:val="Hipervnculo"/>
+          <w:rFonts w:ascii="Segoe UI" w:hAnsi="Segoe UI" w:cs="Segoe UI"/>
+          <w:i/>
+        </w:rPr>
+        <w:t xml:space="preserve">. </w:t>
       </w:r>
       <w:proofErr w:type="gramStart"/>
       <w:r>
         <w:rPr>
-          <w:rFonts w:ascii="Segoe UI" w:hAnsi="Segoe UI" w:cs="Segoe UI"/>
-          <w:color w:val="FF0000"/>
-        </w:rPr>
-        <w:t>?</w:t>
+          <w:rStyle w:val="Hipervnculo"/>
+          <w:rFonts w:ascii="Segoe UI" w:hAnsi="Segoe UI" w:cs="Segoe UI"/>
+          <w:i/>
+        </w:rPr>
+        <w:t>funcional</w:t>
       </w:r>
       <w:proofErr w:type="gramEnd"/>
       <w:r>
         <w:rPr>
           <w:rFonts w:ascii="Segoe UI" w:hAnsi="Segoe UI" w:cs="Segoe UI"/>
-          <w:color w:val="FF0000"/>
-        </w:rPr>
-        <w:t xml:space="preserve"> Solo las metas</w:t>
-      </w:r>
-      <w:proofErr w:type="gramStart"/>
-      <w:r>
-        <w:rPr>
-          <w:rFonts w:ascii="Segoe UI" w:hAnsi="Segoe UI" w:cs="Segoe UI"/>
-          <w:color w:val="FF0000"/>
-        </w:rPr>
-        <w:t>?</w:t>
-      </w:r>
-      <w:proofErr w:type="gramEnd"/>
-    </w:p>
-    <w:p>
-      <w:pPr>
-        <w:spacing w:after="0" w:line="240" w:lineRule="auto"/>
-        <w:jc w:val="both"/>
-        <w:rPr>
-          <w:rFonts w:ascii="Segoe UI" w:hAnsi="Segoe UI" w:cs="Segoe UI"/>
-        </w:rPr>
-      </w:pPr>
-    </w:p>
-    <w:p>
-      <w:pPr>
-        <w:spacing w:after="0" w:line="240" w:lineRule="auto"/>
-        <w:ind w:left="-284"/>
-        <w:jc w:val="both"/>
-        <w:rPr>
-          <w:rFonts w:ascii="Segoe UI" w:hAnsi="Segoe UI" w:cs="Segoe UI"/>
-          <w:i/>
-        </w:rPr>
-      </w:pPr>
-      <w:bookmarkStart w:id="38" w:name="DA601"/>
-      <w:r>
-        <w:rPr>
-          <w:rFonts w:ascii="Segoe UI" w:hAnsi="Segoe UI" w:cs="Segoe UI"/>
-          <w:i/>
+          <w:i/>
+        </w:rPr>
+        <w:fldChar w:fldCharType="end"/>
+      </w:r>
+    </w:p>
+    <w:p>
+      <w:pPr>
+        <w:spacing w:after="0" w:line="240" w:lineRule="auto"/>
+        <w:jc w:val="both"/>
+        <w:rPr>
+          <w:rFonts w:ascii="Segoe UI" w:hAnsi="Segoe UI" w:cs="Segoe UI"/>
+        </w:rPr>
+      </w:pPr>
+      <w:r>
+        <w:rPr>
+          <w:rFonts w:ascii="Segoe UI" w:hAnsi="Segoe UI" w:cs="Segoe UI"/>
         </w:rPr>
         <w:lastRenderedPageBreak/>
-        <w:t>Requisito A601 Monitoreo de ejecución del POA</w:t>
-      </w:r>
-    </w:p>
-    <w:bookmarkEnd w:id="38"/>
-    <w:p>
-      <w:pPr>
-        <w:spacing w:after="0" w:line="240" w:lineRule="auto"/>
-        <w:ind w:left="-284"/>
-        <w:jc w:val="both"/>
-        <w:rPr>
-          <w:rFonts w:ascii="Segoe UI" w:hAnsi="Segoe UI" w:cs="Segoe UI"/>
-          <w:i/>
-        </w:rPr>
-      </w:pPr>
-      <w:r>
-        <w:rPr>
-          <w:rFonts w:ascii="Segoe UI" w:hAnsi="Segoe UI" w:cs="Segoe UI"/>
-          <w:i/>
-        </w:rPr>
-        <w:fldChar w:fldCharType="begin"/>
-      </w:r>
-      <w:r>
-        <w:rPr>
-          <w:rFonts w:ascii="Segoe UI" w:hAnsi="Segoe UI" w:cs="Segoe UI"/>
-          <w:i/>
-        </w:rPr>
-        <w:instrText xml:space="preserve"> HYPERLINK  \l "RA601" </w:instrText>
-      </w:r>
-      <w:r>
-        <w:rPr>
-          <w:rFonts w:ascii="Segoe UI" w:hAnsi="Segoe UI" w:cs="Segoe UI"/>
-          <w:i/>
-        </w:rPr>
-      </w:r>
-      <w:r>
-        <w:rPr>
-          <w:rFonts w:ascii="Segoe UI" w:hAnsi="Segoe UI" w:cs="Segoe UI"/>
-          <w:i/>
-        </w:rPr>
-        <w:fldChar w:fldCharType="separate"/>
-      </w:r>
-      <w:r>
-        <w:rPr>
-          <w:rStyle w:val="Hipervnculo"/>
-          <w:rFonts w:ascii="Segoe UI" w:hAnsi="Segoe UI" w:cs="Segoe UI"/>
-          <w:i/>
-        </w:rPr>
-        <w:t>Ve</w:t>
-      </w:r>
-      <w:r>
-        <w:rPr>
-          <w:rStyle w:val="Hipervnculo"/>
-          <w:rFonts w:ascii="Segoe UI" w:hAnsi="Segoe UI" w:cs="Segoe UI"/>
-          <w:i/>
-        </w:rPr>
-        <w:t>r</w:t>
-      </w:r>
-      <w:r>
-        <w:rPr>
-          <w:rStyle w:val="Hipervnculo"/>
-          <w:rFonts w:ascii="Segoe UI" w:hAnsi="Segoe UI" w:cs="Segoe UI"/>
-          <w:i/>
-        </w:rPr>
-        <w:t xml:space="preserve"> </w:t>
-      </w:r>
-      <w:proofErr w:type="spellStart"/>
-      <w:r>
-        <w:rPr>
-          <w:rStyle w:val="Hipervnculo"/>
-          <w:rFonts w:ascii="Segoe UI" w:hAnsi="Segoe UI" w:cs="Segoe UI"/>
-          <w:i/>
-        </w:rPr>
-        <w:t>req</w:t>
-      </w:r>
-      <w:proofErr w:type="spellEnd"/>
-      <w:r>
-        <w:rPr>
-          <w:rStyle w:val="Hipervnculo"/>
-          <w:rFonts w:ascii="Segoe UI" w:hAnsi="Segoe UI" w:cs="Segoe UI"/>
-          <w:i/>
-        </w:rPr>
-        <w:t xml:space="preserve">. </w:t>
-      </w:r>
-      <w:proofErr w:type="gramStart"/>
-      <w:r>
-        <w:rPr>
-          <w:rStyle w:val="Hipervnculo"/>
-          <w:rFonts w:ascii="Segoe UI" w:hAnsi="Segoe UI" w:cs="Segoe UI"/>
-          <w:i/>
-        </w:rPr>
-        <w:t>funcional</w:t>
-      </w:r>
-      <w:proofErr w:type="gramEnd"/>
-      <w:r>
-        <w:rPr>
-          <w:rFonts w:ascii="Segoe UI" w:hAnsi="Segoe UI" w:cs="Segoe UI"/>
-          <w:i/>
-        </w:rPr>
-        <w:fldChar w:fldCharType="end"/>
-      </w:r>
-    </w:p>
-    <w:p>
-      <w:pPr>
-        <w:spacing w:after="0" w:line="240" w:lineRule="auto"/>
-        <w:jc w:val="both"/>
-        <w:rPr>
-          <w:rFonts w:ascii="Segoe UI" w:hAnsi="Segoe UI" w:cs="Segoe UI"/>
-        </w:rPr>
-      </w:pPr>
-      <w:r>
-        <w:rPr>
-          <w:rFonts w:ascii="Segoe UI" w:hAnsi="Segoe UI" w:cs="Segoe UI"/>
-        </w:rPr>
         <w:t>Los datos que el usuario podrá actualizar directa o indirectamente, son los siguientes de acuerdo con el formato ME-1 (ver anexos):</w:t>
       </w:r>
     </w:p>
@@ -7985,7 +7452,7 @@
           <w:i/>
         </w:rPr>
       </w:pPr>
-      <w:bookmarkStart w:id="39" w:name="DA701"/>
+      <w:bookmarkStart w:id="40" w:name="DA701"/>
       <w:r>
         <w:rPr>
           <w:rFonts w:ascii="Segoe UI" w:hAnsi="Segoe UI" w:cs="Segoe UI"/>
@@ -8003,7 +7470,7 @@
         <w:t>Ingreso de evaluación para gestión de desempeño.</w:t>
       </w:r>
     </w:p>
-    <w:bookmarkEnd w:id="39"/>
+    <w:bookmarkEnd w:id="40"/>
     <w:p>
       <w:pPr>
         <w:spacing w:after="0" w:line="240" w:lineRule="auto"/>
@@ -8032,12 +7499,6 @@
           <w:rFonts w:ascii="Segoe UI" w:hAnsi="Segoe UI" w:cs="Segoe UI"/>
           <w:i/>
         </w:rPr>
-      </w:r>
-      <w:r>
-        <w:rPr>
-          <w:rFonts w:ascii="Segoe UI" w:hAnsi="Segoe UI" w:cs="Segoe UI"/>
-          <w:i/>
-        </w:rPr>
         <w:fldChar w:fldCharType="separate"/>
       </w:r>
       <w:r>
@@ -8064,39 +7525,7 @@
           <w:rFonts w:ascii="Segoe UI" w:hAnsi="Segoe UI" w:cs="Segoe UI"/>
           <w:i/>
         </w:rPr>
-        <w:t>. Fun</w:t>
-      </w:r>
-      <w:r>
-        <w:rPr>
-          <w:rStyle w:val="Hipervnculo"/>
-          <w:rFonts w:ascii="Segoe UI" w:hAnsi="Segoe UI" w:cs="Segoe UI"/>
-          <w:i/>
-        </w:rPr>
-        <w:t>c</w:t>
-      </w:r>
-      <w:r>
-        <w:rPr>
-          <w:rStyle w:val="Hipervnculo"/>
-          <w:rFonts w:ascii="Segoe UI" w:hAnsi="Segoe UI" w:cs="Segoe UI"/>
-          <w:i/>
-        </w:rPr>
-        <w:t>io</w:t>
-      </w:r>
-      <w:r>
-        <w:rPr>
-          <w:rStyle w:val="Hipervnculo"/>
-          <w:rFonts w:ascii="Segoe UI" w:hAnsi="Segoe UI" w:cs="Segoe UI"/>
-          <w:i/>
-        </w:rPr>
-        <w:t>n</w:t>
-      </w:r>
-      <w:r>
-        <w:rPr>
-          <w:rStyle w:val="Hipervnculo"/>
-          <w:rFonts w:ascii="Segoe UI" w:hAnsi="Segoe UI" w:cs="Segoe UI"/>
-          <w:i/>
-        </w:rPr>
-        <w:t>al</w:t>
+        <w:t>. Funcional</w:t>
       </w:r>
       <w:r>
         <w:rPr>
@@ -8200,7 +7629,7 @@
         </w:rPr>
         <w:t>**quien decide los obj</w:t>
       </w:r>
-      <w:bookmarkStart w:id="40" w:name="_Ref418947671"/>
+      <w:bookmarkStart w:id="41" w:name="_Ref418947671"/>
       <w:r>
         <w:rPr>
           <w:rFonts w:ascii="Segoe UI" w:hAnsi="Segoe UI" w:cs="Segoe UI"/>
@@ -8380,14 +7809,7 @@
         <w:rPr>
           <w:rFonts w:ascii="Segoe UI" w:hAnsi="Segoe UI" w:cs="Segoe UI"/>
         </w:rPr>
-        <w:t xml:space="preserve">Lista de indicadores de medida: Cada objetivo es evaluado  por medio de un indicador de medida del cumplimiento de una meta. Puede ser un conteo, porcentaje, feche </w:t>
-      </w:r>
-      <w:r>
-        <w:rPr>
-          <w:rFonts w:ascii="Segoe UI" w:hAnsi="Segoe UI" w:cs="Segoe UI"/>
-        </w:rPr>
-        <w:lastRenderedPageBreak/>
-        <w:t>limite, etc. Se retoma de los indicadores del POA asignados al servidor público evaluado.</w:t>
+        <w:t>Lista de indicadores de medida: Cada objetivo es evaluado  por medio de un indicador de medida del cumplimiento de una meta. Puede ser un conteo, porcentaje, feche limite, etc. Se retoma de los indicadores del POA asignados al servidor público evaluado.</w:t>
       </w:r>
     </w:p>
     <w:p>
@@ -8408,6 +7830,7 @@
         <w:rPr>
           <w:rFonts w:ascii="Segoe UI" w:hAnsi="Segoe UI" w:cs="Segoe UI"/>
         </w:rPr>
+        <w:lastRenderedPageBreak/>
         <w:t xml:space="preserve">Lista de metas: Por medio de la realización de las metas se evalúa el logro de los </w:t>
       </w:r>
       <w:r>
@@ -8447,7 +7870,7 @@
           <w:i/>
         </w:rPr>
       </w:pPr>
-      <w:bookmarkStart w:id="41" w:name="_Ref418949200"/>
+      <w:bookmarkStart w:id="42" w:name="_Ref418949200"/>
       <w:r>
         <w:rPr>
           <w:rFonts w:ascii="Segoe UI" w:hAnsi="Segoe UI" w:cs="Segoe UI"/>
@@ -8467,7 +7890,7 @@
         </w:rPr>
         <w:t xml:space="preserve">Al evaluar cualitativamente una meta, se indicará los rangos de cumplimiento de la meta que corresponden a cada calificación cualitativa. Las calificaciones cualitativas están alineadas con la escala general de calificación que se presentará posteriormente. (ver requisito </w:t>
       </w:r>
-      <w:bookmarkEnd w:id="41"/>
+      <w:bookmarkEnd w:id="42"/>
       <w:r>
         <w:rPr>
           <w:rFonts w:ascii="Segoe UI" w:hAnsi="Segoe UI" w:cs="Segoe UI"/>
@@ -8555,15 +7978,15 @@
           <w:rFonts w:ascii="Segoe UI" w:hAnsi="Segoe UI" w:cs="Segoe UI"/>
         </w:rPr>
       </w:pPr>
-      <w:bookmarkStart w:id="42" w:name="_Ref418945686"/>
-      <w:bookmarkEnd w:id="40"/>
+      <w:bookmarkStart w:id="43" w:name="_Ref418945686"/>
+      <w:bookmarkEnd w:id="41"/>
       <w:r>
         <w:rPr>
           <w:rFonts w:ascii="Segoe UI" w:hAnsi="Segoe UI" w:cs="Segoe UI"/>
         </w:rPr>
         <w:t>Ponderación/peso: se determina el por ciento de la calificación total en la gestión de servidores públicos que representa la evaluación de factores de desempeño. La suma de las ponderaciones de evaluación de objetivos y evaluación de factores de desempeño debe ser 100%.</w:t>
       </w:r>
-      <w:bookmarkEnd w:id="42"/>
+      <w:bookmarkEnd w:id="43"/>
     </w:p>
     <w:p>
       <w:pPr>
@@ -8632,7 +8055,7 @@
           <w:rFonts w:ascii="Segoe UI" w:hAnsi="Segoe UI" w:cs="Segoe UI"/>
         </w:rPr>
       </w:pPr>
-      <w:bookmarkStart w:id="43" w:name="_Ref418950251"/>
+      <w:bookmarkStart w:id="44" w:name="_Ref418950251"/>
       <w:r>
         <w:rPr>
           <w:rFonts w:ascii="Segoe UI" w:hAnsi="Segoe UI" w:cs="Segoe UI"/>
@@ -8659,7 +8082,7 @@
         </w:rPr>
         <w:t xml:space="preserve">Escala específica de criterios: La evaluación cualitativa de los criterios se lleva a cabo considerando los rangos de cumplimiento del criterio que deben estar alineados con la escala general de calificación presentada posteriormente. </w:t>
       </w:r>
-      <w:bookmarkEnd w:id="43"/>
+      <w:bookmarkEnd w:id="44"/>
     </w:p>
     <w:p>
       <w:pPr>
@@ -8671,7 +8094,7 @@
           <w:i/>
         </w:rPr>
       </w:pPr>
-      <w:bookmarkStart w:id="44" w:name="DA702"/>
+      <w:bookmarkStart w:id="45" w:name="DA702"/>
       <w:r>
         <w:rPr>
           <w:rFonts w:ascii="Segoe UI" w:hAnsi="Segoe UI" w:cs="Segoe UI"/>
@@ -8680,7 +8103,7 @@
         <w:t>Requisito A702 Modificar Escala General</w:t>
       </w:r>
     </w:p>
-    <w:bookmarkEnd w:id="44"/>
+    <w:bookmarkEnd w:id="45"/>
     <w:p>
       <w:pPr>
         <w:spacing w:after="0" w:line="240" w:lineRule="auto"/>
@@ -8710,12 +8133,6 @@
           <w:rFonts w:ascii="Segoe UI" w:hAnsi="Segoe UI" w:cs="Segoe UI"/>
           <w:i/>
         </w:rPr>
-      </w:r>
-      <w:r>
-        <w:rPr>
-          <w:rFonts w:ascii="Segoe UI" w:hAnsi="Segoe UI" w:cs="Segoe UI"/>
-          <w:i/>
-        </w:rPr>
         <w:fldChar w:fldCharType="separate"/>
       </w:r>
       <w:r>
@@ -8733,23 +8150,7 @@
           <w:rFonts w:ascii="Segoe UI" w:hAnsi="Segoe UI" w:cs="Segoe UI"/>
           <w:i/>
         </w:rPr>
-        <w:t>r</w:t>
-      </w:r>
-      <w:r>
-        <w:rPr>
-          <w:rStyle w:val="Hipervnculo"/>
-          <w:rFonts w:ascii="Segoe UI" w:hAnsi="Segoe UI" w:cs="Segoe UI"/>
-          <w:i/>
-        </w:rPr>
-        <w:t>e</w:t>
-      </w:r>
-      <w:r>
-        <w:rPr>
-          <w:rStyle w:val="Hipervnculo"/>
-          <w:rFonts w:ascii="Segoe UI" w:hAnsi="Segoe UI" w:cs="Segoe UI"/>
-          <w:i/>
-        </w:rPr>
-        <w:t>q</w:t>
+        <w:t>req</w:t>
       </w:r>
       <w:proofErr w:type="spellEnd"/>
       <w:r>
@@ -8874,7 +8275,7 @@
           <w:i/>
         </w:rPr>
       </w:pPr>
-      <w:bookmarkStart w:id="45" w:name="DA801"/>
+      <w:bookmarkStart w:id="46" w:name="DA801"/>
       <w:r>
         <w:rPr>
           <w:rFonts w:ascii="Segoe UI" w:hAnsi="Segoe UI" w:cs="Segoe UI"/>
@@ -8897,7 +8298,7 @@
         <w:t>gestión de desempeño</w:t>
       </w:r>
     </w:p>
-    <w:bookmarkEnd w:id="45"/>
+    <w:bookmarkEnd w:id="46"/>
     <w:p>
       <w:pPr>
         <w:spacing w:after="0" w:line="240" w:lineRule="auto"/>
@@ -8927,12 +8328,6 @@
           <w:rFonts w:ascii="Segoe UI" w:hAnsi="Segoe UI" w:cs="Segoe UI"/>
           <w:i/>
         </w:rPr>
-      </w:r>
-      <w:r>
-        <w:rPr>
-          <w:rFonts w:ascii="Segoe UI" w:hAnsi="Segoe UI" w:cs="Segoe UI"/>
-          <w:i/>
-        </w:rPr>
         <w:fldChar w:fldCharType="separate"/>
       </w:r>
       <w:r>
@@ -8968,23 +8363,7 @@
           <w:rFonts w:ascii="Segoe UI" w:hAnsi="Segoe UI" w:cs="Segoe UI"/>
           <w:i/>
         </w:rPr>
-        <w:t>funcio</w:t>
-      </w:r>
-      <w:r>
-        <w:rPr>
-          <w:rStyle w:val="Hipervnculo"/>
-          <w:rFonts w:ascii="Segoe UI" w:hAnsi="Segoe UI" w:cs="Segoe UI"/>
-          <w:i/>
-        </w:rPr>
-        <w:t>n</w:t>
-      </w:r>
-      <w:r>
-        <w:rPr>
-          <w:rStyle w:val="Hipervnculo"/>
-          <w:rFonts w:ascii="Segoe UI" w:hAnsi="Segoe UI" w:cs="Segoe UI"/>
-          <w:i/>
-        </w:rPr>
-        <w:t>al</w:t>
+        <w:t>funcional</w:t>
       </w:r>
       <w:proofErr w:type="gramEnd"/>
       <w:r>
@@ -9053,7 +8432,6 @@
         <w:rPr>
           <w:rFonts w:ascii="Segoe UI" w:hAnsi="Segoe UI" w:cs="Segoe UI"/>
         </w:rPr>
-        <w:lastRenderedPageBreak/>
         <w:t>Nombre del servidor público: Se elige al servidor público evaluado de una lista de los subordinados asignados al jefe de área que realiza la evaluación.</w:t>
       </w:r>
     </w:p>
@@ -9094,6 +8472,7 @@
         <w:rPr>
           <w:rFonts w:ascii="Segoe UI" w:hAnsi="Segoe UI" w:cs="Segoe UI"/>
         </w:rPr>
+        <w:lastRenderedPageBreak/>
         <w:t>Dirección: Dirección a la que pertenece el usuario evaluado.</w:t>
       </w:r>
     </w:p>
@@ -9606,7 +8985,6 @@
         <w:rPr>
           <w:rFonts w:ascii="Segoe UI" w:hAnsi="Segoe UI" w:cs="Segoe UI"/>
         </w:rPr>
-        <w:lastRenderedPageBreak/>
         <w:t>Evaluación promedio de factores de desempeño: Corresponde la sumatoria y promedio las calificaciones promedio obtenido de todos los factores evaluados.</w:t>
       </w:r>
     </w:p>
@@ -9696,7 +9074,14 @@
         <w:rPr>
           <w:rFonts w:ascii="Segoe UI" w:hAnsi="Segoe UI" w:cs="Segoe UI"/>
         </w:rPr>
-        <w:t>) asignada la evaluación de los factores. Se obtiene multiplicando la evaluación promedio * peso o ponderación.</w:t>
+        <w:t xml:space="preserve">) asignada la </w:t>
+      </w:r>
+      <w:r>
+        <w:rPr>
+          <w:rFonts w:ascii="Segoe UI" w:hAnsi="Segoe UI" w:cs="Segoe UI"/>
+        </w:rPr>
+        <w:lastRenderedPageBreak/>
+        <w:t>evaluación de los factores. Se obtiene multiplicando la evaluación promedio * peso o ponderación.</w:t>
       </w:r>
     </w:p>
     <w:p>
@@ -9833,7 +9218,7 @@
           <w:i/>
         </w:rPr>
       </w:pPr>
-      <w:bookmarkStart w:id="46" w:name="DA901"/>
+      <w:bookmarkStart w:id="47" w:name="DA901"/>
       <w:r>
         <w:rPr>
           <w:rFonts w:ascii="Segoe UI" w:hAnsi="Segoe UI" w:cs="Segoe UI"/>
@@ -9848,7 +9233,7 @@
         </w:rPr>
         <w:t xml:space="preserve"> Generar reporte de ejecución POA</w:t>
       </w:r>
-      <w:bookmarkEnd w:id="46"/>
+      <w:bookmarkEnd w:id="47"/>
     </w:p>
     <w:p>
       <w:pPr>
@@ -9879,12 +9264,6 @@
           <w:rFonts w:ascii="Segoe UI" w:hAnsi="Segoe UI" w:cs="Segoe UI"/>
           <w:i/>
         </w:rPr>
-      </w:r>
-      <w:r>
-        <w:rPr>
-          <w:rFonts w:ascii="Segoe UI" w:hAnsi="Segoe UI" w:cs="Segoe UI"/>
-          <w:i/>
-        </w:rPr>
         <w:fldChar w:fldCharType="separate"/>
       </w:r>
       <w:r>
@@ -9920,7 +9299,105 @@
           <w:rFonts w:ascii="Segoe UI" w:hAnsi="Segoe UI" w:cs="Segoe UI"/>
           <w:i/>
         </w:rPr>
-        <w:t>fu</w:t>
+        <w:t>funcional</w:t>
+      </w:r>
+      <w:proofErr w:type="gramEnd"/>
+    </w:p>
+    <w:p>
+      <w:pPr>
+        <w:jc w:val="both"/>
+        <w:rPr>
+          <w:rFonts w:ascii="Segoe UI" w:hAnsi="Segoe UI" w:cs="Segoe UI"/>
+          <w:color w:val="FF0000"/>
+        </w:rPr>
+      </w:pPr>
+      <w:r>
+        <w:rPr>
+          <w:rFonts w:ascii="Segoe UI" w:hAnsi="Segoe UI" w:cs="Segoe UI"/>
+          <w:i/>
+        </w:rPr>
+        <w:fldChar w:fldCharType="end"/>
+      </w:r>
+      <w:r>
+        <w:rPr>
+          <w:rFonts w:ascii="Segoe UI" w:hAnsi="Segoe UI" w:cs="Segoe UI"/>
+          <w:color w:val="FF0000"/>
+        </w:rPr>
+        <w:t>***Datos del reporte:</w:t>
+      </w:r>
+    </w:p>
+    <w:p>
+      <w:pPr>
+        <w:jc w:val="both"/>
+        <w:rPr>
+          <w:rFonts w:ascii="Segoe UI" w:hAnsi="Segoe UI" w:cs="Segoe UI"/>
+        </w:rPr>
+      </w:pPr>
+    </w:p>
+    <w:p>
+      <w:pPr>
+        <w:spacing w:after="0" w:line="240" w:lineRule="auto"/>
+        <w:ind w:left="-284"/>
+        <w:jc w:val="both"/>
+        <w:rPr>
+          <w:rFonts w:ascii="Segoe UI" w:hAnsi="Segoe UI" w:cs="Segoe UI"/>
+          <w:i/>
+        </w:rPr>
+      </w:pPr>
+      <w:bookmarkStart w:id="48" w:name="DA903"/>
+      <w:r>
+        <w:rPr>
+          <w:rFonts w:ascii="Segoe UI" w:hAnsi="Segoe UI" w:cs="Segoe UI"/>
+          <w:i/>
+        </w:rPr>
+        <w:t>Requisito A90</w:t>
+      </w:r>
+      <w:r>
+        <w:rPr>
+          <w:rFonts w:ascii="Segoe UI" w:hAnsi="Segoe UI" w:cs="Segoe UI"/>
+          <w:i/>
+        </w:rPr>
+        <w:t>3</w:t>
+      </w:r>
+      <w:r>
+        <w:rPr>
+          <w:rFonts w:ascii="Segoe UI" w:hAnsi="Segoe UI" w:cs="Segoe UI"/>
+          <w:i/>
+        </w:rPr>
+        <w:t xml:space="preserve"> Generar acta de evaluación.</w:t>
+      </w:r>
+    </w:p>
+    <w:bookmarkEnd w:id="48"/>
+    <w:p>
+      <w:pPr>
+        <w:spacing w:after="0" w:line="240" w:lineRule="auto"/>
+        <w:ind w:left="-284"/>
+        <w:jc w:val="both"/>
+        <w:rPr>
+          <w:rFonts w:ascii="Segoe UI" w:hAnsi="Segoe UI" w:cs="Segoe UI"/>
+          <w:i/>
+        </w:rPr>
+      </w:pPr>
+      <w:r>
+        <w:rPr>
+          <w:rFonts w:ascii="Segoe UI" w:hAnsi="Segoe UI" w:cs="Segoe UI"/>
+          <w:i/>
+        </w:rPr>
+        <w:fldChar w:fldCharType="begin"/>
+      </w:r>
+      <w:r>
+        <w:rPr>
+          <w:rFonts w:ascii="Segoe UI" w:hAnsi="Segoe UI" w:cs="Segoe UI"/>
+          <w:i/>
+        </w:rPr>
+        <w:instrText xml:space="preserve"> HYPERLINK  \l "RA903" </w:instrText>
+      </w:r>
+      <w:r>
+        <w:rPr>
+          <w:rFonts w:ascii="Segoe UI" w:hAnsi="Segoe UI" w:cs="Segoe UI"/>
+          <w:i/>
+        </w:rPr>
+        <w:fldChar w:fldCharType="separate"/>
       </w:r>
       <w:r>
         <w:rPr>
@@ -9928,202 +9405,34 @@
           <w:rFonts w:ascii="Segoe UI" w:hAnsi="Segoe UI" w:cs="Segoe UI"/>
           <w:i/>
         </w:rPr>
-        <w:t>n</w:t>
-      </w:r>
+        <w:t xml:space="preserve">Ver </w:t>
+      </w:r>
+      <w:proofErr w:type="spellStart"/>
       <w:r>
         <w:rPr>
           <w:rStyle w:val="Hipervnculo"/>
           <w:rFonts w:ascii="Segoe UI" w:hAnsi="Segoe UI" w:cs="Segoe UI"/>
           <w:i/>
         </w:rPr>
-        <w:t>cio</w:t>
-      </w:r>
+        <w:t>req</w:t>
+      </w:r>
+      <w:proofErr w:type="spellEnd"/>
       <w:r>
         <w:rPr>
           <w:rStyle w:val="Hipervnculo"/>
           <w:rFonts w:ascii="Segoe UI" w:hAnsi="Segoe UI" w:cs="Segoe UI"/>
           <w:i/>
         </w:rPr>
-        <w:t>n</w:t>
-      </w:r>
+        <w:t xml:space="preserve">. </w:t>
+      </w:r>
+      <w:proofErr w:type="gramStart"/>
       <w:r>
         <w:rPr>
           <w:rStyle w:val="Hipervnculo"/>
           <w:rFonts w:ascii="Segoe UI" w:hAnsi="Segoe UI" w:cs="Segoe UI"/>
           <w:i/>
         </w:rPr>
-        <w:t>al</w:t>
-      </w:r>
-      <w:proofErr w:type="gramEnd"/>
-    </w:p>
-    <w:p>
-      <w:pPr>
-        <w:jc w:val="both"/>
-        <w:rPr>
-          <w:rFonts w:ascii="Segoe UI" w:hAnsi="Segoe UI" w:cs="Segoe UI"/>
-          <w:color w:val="FF0000"/>
-        </w:rPr>
-      </w:pPr>
-      <w:r>
-        <w:rPr>
-          <w:rFonts w:ascii="Segoe UI" w:hAnsi="Segoe UI" w:cs="Segoe UI"/>
-          <w:i/>
-        </w:rPr>
-        <w:fldChar w:fldCharType="end"/>
-      </w:r>
-      <w:r>
-        <w:rPr>
-          <w:rFonts w:ascii="Segoe UI" w:hAnsi="Segoe UI" w:cs="Segoe UI"/>
-          <w:color w:val="FF0000"/>
-        </w:rPr>
-        <w:t>***Datos del reporte:</w:t>
-      </w:r>
-    </w:p>
-    <w:p>
-      <w:pPr>
-        <w:jc w:val="both"/>
-        <w:rPr>
-          <w:rFonts w:ascii="Segoe UI" w:hAnsi="Segoe UI" w:cs="Segoe UI"/>
-        </w:rPr>
-      </w:pPr>
-    </w:p>
-    <w:p>
-      <w:pPr>
-        <w:spacing w:after="0" w:line="240" w:lineRule="auto"/>
-        <w:ind w:left="-284"/>
-        <w:jc w:val="both"/>
-        <w:rPr>
-          <w:rFonts w:ascii="Segoe UI" w:hAnsi="Segoe UI" w:cs="Segoe UI"/>
-          <w:i/>
-        </w:rPr>
-      </w:pPr>
-      <w:bookmarkStart w:id="47" w:name="DA903"/>
-      <w:r>
-        <w:rPr>
-          <w:rFonts w:ascii="Segoe UI" w:hAnsi="Segoe UI" w:cs="Segoe UI"/>
-          <w:i/>
-        </w:rPr>
-        <w:t>Requisito A90</w:t>
-      </w:r>
-      <w:r>
-        <w:rPr>
-          <w:rFonts w:ascii="Segoe UI" w:hAnsi="Segoe UI" w:cs="Segoe UI"/>
-          <w:i/>
-        </w:rPr>
-        <w:t>3</w:t>
-      </w:r>
-      <w:r>
-        <w:rPr>
-          <w:rFonts w:ascii="Segoe UI" w:hAnsi="Segoe UI" w:cs="Segoe UI"/>
-          <w:i/>
-        </w:rPr>
-        <w:t xml:space="preserve"> Generar acta de evaluación.</w:t>
-      </w:r>
-    </w:p>
-    <w:bookmarkEnd w:id="47"/>
-    <w:p>
-      <w:pPr>
-        <w:spacing w:after="0" w:line="240" w:lineRule="auto"/>
-        <w:ind w:left="-284"/>
-        <w:jc w:val="both"/>
-        <w:rPr>
-          <w:rFonts w:ascii="Segoe UI" w:hAnsi="Segoe UI" w:cs="Segoe UI"/>
-          <w:i/>
-        </w:rPr>
-      </w:pPr>
-      <w:r>
-        <w:rPr>
-          <w:rFonts w:ascii="Segoe UI" w:hAnsi="Segoe UI" w:cs="Segoe UI"/>
-          <w:i/>
-        </w:rPr>
-        <w:fldChar w:fldCharType="begin"/>
-      </w:r>
-      <w:r>
-        <w:rPr>
-          <w:rFonts w:ascii="Segoe UI" w:hAnsi="Segoe UI" w:cs="Segoe UI"/>
-          <w:i/>
-        </w:rPr>
-        <w:instrText xml:space="preserve"> HYPERLINK  \l "RA903" </w:instrText>
-      </w:r>
-      <w:r>
-        <w:rPr>
-          <w:rFonts w:ascii="Segoe UI" w:hAnsi="Segoe UI" w:cs="Segoe UI"/>
-          <w:i/>
-        </w:rPr>
-      </w:r>
-      <w:r>
-        <w:rPr>
-          <w:rFonts w:ascii="Segoe UI" w:hAnsi="Segoe UI" w:cs="Segoe UI"/>
-          <w:i/>
-        </w:rPr>
-        <w:fldChar w:fldCharType="separate"/>
-      </w:r>
-      <w:r>
-        <w:rPr>
-          <w:rStyle w:val="Hipervnculo"/>
-          <w:rFonts w:ascii="Segoe UI" w:hAnsi="Segoe UI" w:cs="Segoe UI"/>
-          <w:i/>
-        </w:rPr>
-        <w:t xml:space="preserve">Ver </w:t>
-      </w:r>
-      <w:proofErr w:type="spellStart"/>
-      <w:r>
-        <w:rPr>
-          <w:rStyle w:val="Hipervnculo"/>
-          <w:rFonts w:ascii="Segoe UI" w:hAnsi="Segoe UI" w:cs="Segoe UI"/>
-          <w:i/>
-        </w:rPr>
-        <w:t>req</w:t>
-      </w:r>
-      <w:proofErr w:type="spellEnd"/>
-      <w:r>
-        <w:rPr>
-          <w:rStyle w:val="Hipervnculo"/>
-          <w:rFonts w:ascii="Segoe UI" w:hAnsi="Segoe UI" w:cs="Segoe UI"/>
-          <w:i/>
-        </w:rPr>
-        <w:t xml:space="preserve">. </w:t>
-      </w:r>
-      <w:proofErr w:type="gramStart"/>
-      <w:r>
-        <w:rPr>
-          <w:rStyle w:val="Hipervnculo"/>
-          <w:rFonts w:ascii="Segoe UI" w:hAnsi="Segoe UI" w:cs="Segoe UI"/>
-          <w:i/>
-        </w:rPr>
-        <w:t>fun</w:t>
-      </w:r>
-      <w:r>
-        <w:rPr>
-          <w:rStyle w:val="Hipervnculo"/>
-          <w:rFonts w:ascii="Segoe UI" w:hAnsi="Segoe UI" w:cs="Segoe UI"/>
-          <w:i/>
-        </w:rPr>
-        <w:t>c</w:t>
-      </w:r>
-      <w:r>
-        <w:rPr>
-          <w:rStyle w:val="Hipervnculo"/>
-          <w:rFonts w:ascii="Segoe UI" w:hAnsi="Segoe UI" w:cs="Segoe UI"/>
-          <w:i/>
-        </w:rPr>
-        <w:t>i</w:t>
-      </w:r>
-      <w:r>
-        <w:rPr>
-          <w:rStyle w:val="Hipervnculo"/>
-          <w:rFonts w:ascii="Segoe UI" w:hAnsi="Segoe UI" w:cs="Segoe UI"/>
-          <w:i/>
-        </w:rPr>
-        <w:t>o</w:t>
-      </w:r>
-      <w:r>
-        <w:rPr>
-          <w:rStyle w:val="Hipervnculo"/>
-          <w:rFonts w:ascii="Segoe UI" w:hAnsi="Segoe UI" w:cs="Segoe UI"/>
-          <w:i/>
-        </w:rPr>
-        <w:t>nal</w:t>
+        <w:t>funcional</w:t>
       </w:r>
       <w:proofErr w:type="gramEnd"/>
       <w:r>
@@ -10351,7 +9660,6 @@
         <w:rPr>
           <w:rFonts w:ascii="Segoe UI" w:hAnsi="Segoe UI" w:cs="Segoe UI"/>
         </w:rPr>
-        <w:lastRenderedPageBreak/>
         <w:t>Calificación final en letras: En concordancia con el resultado final.</w:t>
       </w:r>
     </w:p>
@@ -10370,14 +9678,14 @@
           <w:rFonts w:ascii="Segoe UI" w:hAnsi="Segoe UI" w:cs="Segoe UI"/>
         </w:rPr>
       </w:pPr>
-      <w:bookmarkStart w:id="48" w:name="_Toc420603709"/>
+      <w:bookmarkStart w:id="49" w:name="_Toc420603709"/>
       <w:r>
         <w:rPr>
           <w:rFonts w:ascii="Segoe UI" w:hAnsi="Segoe UI" w:cs="Segoe UI"/>
         </w:rPr>
         <w:t>Atributos del software del sistema</w:t>
       </w:r>
-      <w:bookmarkEnd w:id="48"/>
+      <w:bookmarkEnd w:id="49"/>
     </w:p>
     <w:p>
       <w:pPr>
@@ -10422,6 +9730,7 @@
         <w:rPr>
           <w:rFonts w:ascii="Segoe UI" w:hAnsi="Segoe UI" w:cs="Segoe UI"/>
         </w:rPr>
+        <w:lastRenderedPageBreak/>
         <w:t>Solo los usuarios registrados en el sistema deben ser capaces de ingresar a la aplicación.</w:t>
       </w:r>
     </w:p>
@@ -10696,6 +10005,7 @@
           <w:docPartUnique/>
         </w:docPartObj>
       </w:sdtPr>
+      <w:sdtEndPr/>
       <w:sdtContent>
         <w:p>
           <w:pPr>
@@ -12494,7 +11804,7 @@
           <w:b/>
         </w:rPr>
       </w:pPr>
-      <w:bookmarkStart w:id="49" w:name="_Toc420603710"/>
+      <w:bookmarkStart w:id="50" w:name="_Toc420603710"/>
       <w:r>
         <w:rPr>
           <w:rFonts w:ascii="Segoe UI" w:hAnsi="Segoe UI" w:cs="Segoe UI"/>
@@ -12503,7 +11813,7 @@
         <w:lastRenderedPageBreak/>
         <w:t>Apéndices</w:t>
       </w:r>
-      <w:bookmarkEnd w:id="49"/>
+      <w:bookmarkEnd w:id="50"/>
       <w:r>
         <w:rPr>
           <w:rFonts w:ascii="Segoe UI" w:hAnsi="Segoe UI" w:cs="Segoe UI"/>
@@ -12558,8 +11868,6 @@
         </w:rPr>
         <w:t>Plan de trabajo 2015</w:t>
       </w:r>
-      <w:bookmarkStart w:id="50" w:name="_GoBack"/>
-      <w:bookmarkEnd w:id="50"/>
     </w:p>
     <w:p>
       <w:pPr>
@@ -12650,8 +11958,8 @@
       </w:pPr>
     </w:p>
     <w:sectPr>
-      <w:headerReference w:type="even" r:id="rId19"/>
-      <w:headerReference w:type="default" r:id="rId20"/>
+      <w:headerReference w:type="even" r:id="rId17"/>
+      <w:headerReference w:type="default" r:id="rId18"/>
       <w:pgSz w:w="11906" w:h="16838"/>
       <w:pgMar w:top="1417" w:right="1701" w:bottom="1417" w:left="1701" w:header="708" w:footer="708" w:gutter="0"/>
       <w:cols w:space="708"/>
@@ -17931,7 +17239,7 @@
 </file>
 
 <file path=customXml/itemProps1.xml><?xml version="1.0" encoding="utf-8"?>
-<ds:datastoreItem xmlns:ds="http://schemas.openxmlformats.org/officeDocument/2006/customXml" ds:itemID="{BFB2AA8D-4982-4DD2-8A9A-B8E7DFA06902}">
+<ds:datastoreItem xmlns:ds="http://schemas.openxmlformats.org/officeDocument/2006/customXml" ds:itemID="{15EB413C-F302-44FF-83CB-8D879B95CC97}">
   <ds:schemaRefs>
     <ds:schemaRef ds:uri="http://schemas.openxmlformats.org/officeDocument/2006/bibliography"/>
   </ds:schemaRefs>

</xml_diff>